<commit_message>
Update address on regular resume
</commit_message>
<xml_diff>
--- a/tech/shaurya-arora-regular-raw.docx
+++ b/tech/shaurya-arora-regular-raw.docx
@@ -56,7 +56,7 @@
                 <w:sz w:val="24"/>
                 <w:szCs w:val="24"/>
               </w:rPr>
-              <w:t>1613 Black Duck Terrace Apt F, Carrollton, TX 75010</w:t>
+              <w:t>2006 Azure Pointe, Richardson TX 75080</w:t>
             </w:r>
           </w:p>
           <w:p>
@@ -68,13 +68,23 @@
                 <w:szCs w:val="24"/>
               </w:rPr>
             </w:pPr>
+            <w:proofErr w:type="gramStart"/>
             <w:r>
               <w:rPr>
                 <w:rFonts w:ascii="Cambria" w:hAnsi="Cambria" w:cs="Andalus"/>
                 <w:sz w:val="24"/>
                 <w:szCs w:val="24"/>
               </w:rPr>
-              <w:t xml:space="preserve">shaurya.arora1@gmail.com </w:t>
+              <w:t>shaurya.arora1@gmail.com</w:t>
+            </w:r>
+            <w:proofErr w:type="gramEnd"/>
+            <w:r>
+              <w:rPr>
+                <w:rFonts w:ascii="Cambria" w:hAnsi="Cambria" w:cs="Andalus"/>
+                <w:sz w:val="24"/>
+                <w:szCs w:val="24"/>
+              </w:rPr>
+              <w:t xml:space="preserve"> </w:t>
             </w:r>
             <w:r>
               <w:rPr>
@@ -127,6 +137,7 @@
               </w:rPr>
               <w:t xml:space="preserve"> </w:t>
             </w:r>
+            <w:proofErr w:type="spellStart"/>
             <w:r>
               <w:rPr>
                 <w:rFonts w:ascii="Times New Roman" w:hAnsi="Times New Roman" w:cs="Times New Roman"/>
@@ -135,14 +146,35 @@
               </w:rPr>
               <w:t>▪</w:t>
             </w:r>
+            <w:proofErr w:type="spellEnd"/>
             <w:r>
               <w:rPr>
                 <w:rFonts w:ascii="Times New Roman" w:hAnsi="Times New Roman" w:cs="Times New Roman"/>
                 <w:sz w:val="24"/>
                 <w:szCs w:val="24"/>
               </w:rPr>
-              <w:t xml:space="preserve"> github: shaurya947</w:t>
-            </w:r>
+              <w:t xml:space="preserve"> </w:t>
+            </w:r>
+            <w:proofErr w:type="spellStart"/>
+            <w:r>
+              <w:rPr>
+                <w:rFonts w:ascii="Times New Roman" w:hAnsi="Times New Roman" w:cs="Times New Roman"/>
+                <w:sz w:val="24"/>
+                <w:szCs w:val="24"/>
+              </w:rPr>
+              <w:t>github</w:t>
+            </w:r>
+            <w:proofErr w:type="spellEnd"/>
+            <w:r>
+              <w:rPr>
+                <w:rFonts w:ascii="Times New Roman" w:hAnsi="Times New Roman" w:cs="Times New Roman"/>
+                <w:sz w:val="24"/>
+                <w:szCs w:val="24"/>
+              </w:rPr>
+              <w:t>: shaurya947</w:t>
+            </w:r>
+            <w:bookmarkStart w:id="0" w:name="_GoBack"/>
+            <w:bookmarkEnd w:id="0"/>
           </w:p>
         </w:tc>
         <w:tc>
@@ -432,17 +464,47 @@
               </w:rPr>
               <w:t xml:space="preserve">React, Material-UI, Node, </w:t>
             </w:r>
-            <w:r>
-              <w:rPr>
-                <w:rFonts w:ascii="Cambria" w:hAnsi="Cambria"/>
-              </w:rPr>
-              <w:t xml:space="preserve">Redux, jQuery, </w:t>
-            </w:r>
-            <w:r>
-              <w:rPr>
-                <w:rFonts w:ascii="Cambria" w:hAnsi="Cambria"/>
-              </w:rPr>
-              <w:t>Webpack, Bootstrap</w:t>
+            <w:proofErr w:type="spellStart"/>
+            <w:r>
+              <w:rPr>
+                <w:rFonts w:ascii="Cambria" w:hAnsi="Cambria"/>
+              </w:rPr>
+              <w:t>Redux</w:t>
+            </w:r>
+            <w:proofErr w:type="spellEnd"/>
+            <w:r>
+              <w:rPr>
+                <w:rFonts w:ascii="Cambria" w:hAnsi="Cambria"/>
+              </w:rPr>
+              <w:t xml:space="preserve">, </w:t>
+            </w:r>
+            <w:proofErr w:type="spellStart"/>
+            <w:r>
+              <w:rPr>
+                <w:rFonts w:ascii="Cambria" w:hAnsi="Cambria"/>
+              </w:rPr>
+              <w:t>jQuery</w:t>
+            </w:r>
+            <w:proofErr w:type="spellEnd"/>
+            <w:r>
+              <w:rPr>
+                <w:rFonts w:ascii="Cambria" w:hAnsi="Cambria"/>
+              </w:rPr>
+              <w:t xml:space="preserve">, </w:t>
+            </w:r>
+            <w:proofErr w:type="spellStart"/>
+            <w:r>
+              <w:rPr>
+                <w:rFonts w:ascii="Cambria" w:hAnsi="Cambria"/>
+              </w:rPr>
+              <w:t>Webpack</w:t>
+            </w:r>
+            <w:proofErr w:type="spellEnd"/>
+            <w:r>
+              <w:rPr>
+                <w:rFonts w:ascii="Cambria" w:hAnsi="Cambria"/>
+              </w:rPr>
+              <w:t>, Bootstrap</w:t>
             </w:r>
           </w:p>
         </w:tc>
@@ -476,12 +538,42 @@
                 <w:rFonts w:ascii="Cambria" w:hAnsi="Cambria"/>
               </w:rPr>
             </w:pPr>
-            <w:r>
-              <w:rPr>
-                <w:rFonts w:ascii="Cambria" w:hAnsi="Cambria"/>
-              </w:rPr>
-              <w:t>Atlassian tools (JIRA/ HipChat), Waffle.io, Git</w:t>
-            </w:r>
+            <w:proofErr w:type="spellStart"/>
+            <w:r>
+              <w:rPr>
+                <w:rFonts w:ascii="Cambria" w:hAnsi="Cambria"/>
+              </w:rPr>
+              <w:t>Atlassian</w:t>
+            </w:r>
+            <w:proofErr w:type="spellEnd"/>
+            <w:r>
+              <w:rPr>
+                <w:rFonts w:ascii="Cambria" w:hAnsi="Cambria"/>
+              </w:rPr>
+              <w:t xml:space="preserve"> tools (JIRA/ </w:t>
+            </w:r>
+            <w:proofErr w:type="spellStart"/>
+            <w:r>
+              <w:rPr>
+                <w:rFonts w:ascii="Cambria" w:hAnsi="Cambria"/>
+              </w:rPr>
+              <w:t>HipChat</w:t>
+            </w:r>
+            <w:proofErr w:type="spellEnd"/>
+            <w:r>
+              <w:rPr>
+                <w:rFonts w:ascii="Cambria" w:hAnsi="Cambria"/>
+              </w:rPr>
+              <w:t xml:space="preserve">), Waffle.io, </w:t>
+            </w:r>
+            <w:proofErr w:type="spellStart"/>
+            <w:r>
+              <w:rPr>
+                <w:rFonts w:ascii="Cambria" w:hAnsi="Cambria"/>
+              </w:rPr>
+              <w:t>Git</w:t>
+            </w:r>
+            <w:proofErr w:type="spellEnd"/>
           </w:p>
         </w:tc>
       </w:tr>
@@ -572,7 +664,21 @@
               <w:rPr>
                 <w:rFonts w:ascii="Cambria" w:hAnsi="Cambria"/>
               </w:rPr>
-              <w:t>Call-Em-All, Frisco, TX</w:t>
+              <w:t>Call-</w:t>
+            </w:r>
+            <w:proofErr w:type="spellStart"/>
+            <w:r>
+              <w:rPr>
+                <w:rFonts w:ascii="Cambria" w:hAnsi="Cambria"/>
+              </w:rPr>
+              <w:t>Em</w:t>
+            </w:r>
+            <w:proofErr w:type="spellEnd"/>
+            <w:r>
+              <w:rPr>
+                <w:rFonts w:ascii="Cambria" w:hAnsi="Cambria"/>
+              </w:rPr>
+              <w:t>-All, Frisco, TX</w:t>
             </w:r>
           </w:p>
         </w:tc>
@@ -684,7 +790,21 @@
         <w:rPr>
           <w:rFonts w:ascii="Cambria" w:hAnsi="Cambria"/>
         </w:rPr>
-        <w:t xml:space="preserve">Deployed Node app using Heroku and AWS that </w:t>
+        <w:t xml:space="preserve">Deployed Node app using </w:t>
+      </w:r>
+      <w:proofErr w:type="spellStart"/>
+      <w:r>
+        <w:rPr>
+          <w:rFonts w:ascii="Cambria" w:hAnsi="Cambria"/>
+        </w:rPr>
+        <w:t>Heroku</w:t>
+      </w:r>
+      <w:proofErr w:type="spellEnd"/>
+      <w:r>
+        <w:rPr>
+          <w:rFonts w:ascii="Cambria" w:hAnsi="Cambria"/>
+        </w:rPr>
+        <w:t xml:space="preserve"> and AWS that </w:t>
       </w:r>
       <w:r>
         <w:rPr>
@@ -692,8 +812,6 @@
         </w:rPr>
         <w:t>provides custom on-demand build</w:t>
       </w:r>
-      <w:bookmarkStart w:id="0" w:name="_GoBack"/>
-      <w:bookmarkEnd w:id="0"/>
       <w:r>
         <w:rPr>
           <w:rFonts w:ascii="Cambria" w:hAnsi="Cambria"/>
@@ -724,19 +842,47 @@
         <w:rPr>
           <w:rFonts w:ascii="Cambria" w:hAnsi="Cambria"/>
         </w:rPr>
-        <w:t>app using React, Redux,</w:t>
-      </w:r>
-      <w:r>
-        <w:rPr>
-          <w:rFonts w:ascii="Cambria" w:hAnsi="Cambria"/>
-        </w:rPr>
-        <w:t xml:space="preserve"> Restif</w:t>
-      </w:r>
-      <w:r>
-        <w:rPr>
-          <w:rFonts w:ascii="Cambria" w:hAnsi="Cambria"/>
-        </w:rPr>
-        <w:t>y, Mongoose and Bluebird (Promises)</w:t>
+        <w:t xml:space="preserve">app using React, </w:t>
+      </w:r>
+      <w:proofErr w:type="spellStart"/>
+      <w:r>
+        <w:rPr>
+          <w:rFonts w:ascii="Cambria" w:hAnsi="Cambria"/>
+        </w:rPr>
+        <w:t>Redux</w:t>
+      </w:r>
+      <w:proofErr w:type="spellEnd"/>
+      <w:r>
+        <w:rPr>
+          <w:rFonts w:ascii="Cambria" w:hAnsi="Cambria"/>
+        </w:rPr>
+        <w:t>,</w:t>
+      </w:r>
+      <w:r>
+        <w:rPr>
+          <w:rFonts w:ascii="Cambria" w:hAnsi="Cambria"/>
+        </w:rPr>
+        <w:t xml:space="preserve"> </w:t>
+      </w:r>
+      <w:proofErr w:type="spellStart"/>
+      <w:r>
+        <w:rPr>
+          <w:rFonts w:ascii="Cambria" w:hAnsi="Cambria"/>
+        </w:rPr>
+        <w:t>Restif</w:t>
+      </w:r>
+      <w:r>
+        <w:rPr>
+          <w:rFonts w:ascii="Cambria" w:hAnsi="Cambria"/>
+        </w:rPr>
+        <w:t>y</w:t>
+      </w:r>
+      <w:proofErr w:type="spellEnd"/>
+      <w:r>
+        <w:rPr>
+          <w:rFonts w:ascii="Cambria" w:hAnsi="Cambria"/>
+        </w:rPr>
+        <w:t>, Mongoose and Bluebird (Promises)</w:t>
       </w:r>
     </w:p>
     <w:p>
@@ -1457,11 +1603,19 @@
                 <w:rFonts w:ascii="Cambria" w:hAnsi="Cambria"/>
               </w:rPr>
             </w:pPr>
+            <w:proofErr w:type="spellStart"/>
             <w:r>
               <w:rPr>
                 <w:rFonts w:ascii="Cambria" w:hAnsi="Cambria" w:cs="Cambria"/>
               </w:rPr>
-              <w:t>CodeBurners Programming Competitions, UT Dallas</w:t>
+              <w:t>CodeBurners</w:t>
+            </w:r>
+            <w:proofErr w:type="spellEnd"/>
+            <w:r>
+              <w:rPr>
+                <w:rFonts w:ascii="Cambria" w:hAnsi="Cambria" w:cs="Cambria"/>
+              </w:rPr>
+              <w:t xml:space="preserve"> Programming Competitions, UT Dallas</w:t>
             </w:r>
           </w:p>
         </w:tc>
@@ -3056,7 +3210,7 @@
   <a:extraClrSchemeLst/>
   <a:extLst>
     <a:ext uri="{05A4C25C-085E-4340-85A3-A5531E510DB2}">
-      <thm15:themeFamily xmlns="" xmlns:thm15="http://schemas.microsoft.com/office/thememl/2012/main" name="Office Theme" id="{62F939B6-93AF-4DB8-9C6B-D6C7DFDC589F}" vid="{4A3C46E8-61CC-4603-A589-7422A47A8E4A}"/>
+      <thm15:themeFamily xmlns:thm15="http://schemas.microsoft.com/office/thememl/2012/main" xmlns="" name="Office Theme" id="{62F939B6-93AF-4DB8-9C6B-D6C7DFDC589F}" vid="{4A3C46E8-61CC-4603-A589-7422A47A8E4A}"/>
     </a:ext>
   </a:extLst>
 </a:theme>

</xml_diff>

<commit_message>
First commit for gaming projects
</commit_message>
<xml_diff>
--- a/tech/shaurya-arora-regular-raw.docx
+++ b/tech/shaurya-arora-regular-raw.docx
@@ -137,7 +137,6 @@
               </w:rPr>
               <w:t xml:space="preserve"> </w:t>
             </w:r>
-            <w:proofErr w:type="spellStart"/>
             <w:r>
               <w:rPr>
                 <w:rFonts w:ascii="Times New Roman" w:hAnsi="Times New Roman" w:cs="Times New Roman"/>
@@ -146,7 +145,6 @@
               </w:rPr>
               <w:t>▪</w:t>
             </w:r>
-            <w:proofErr w:type="spellEnd"/>
             <w:r>
               <w:rPr>
                 <w:rFonts w:ascii="Times New Roman" w:hAnsi="Times New Roman" w:cs="Times New Roman"/>
@@ -173,8 +171,6 @@
               </w:rPr>
               <w:t>: shaurya947</w:t>
             </w:r>
-            <w:bookmarkStart w:id="0" w:name="_GoBack"/>
-            <w:bookmarkEnd w:id="0"/>
           </w:p>
         </w:tc>
         <w:tc>
@@ -365,7 +361,7 @@
       </w:tblPr>
       <w:tblGrid>
         <w:gridCol w:w="3145"/>
-        <w:gridCol w:w="5935"/>
+        <w:gridCol w:w="6863"/>
       </w:tblGrid>
       <w:tr>
         <w:tc>
@@ -394,7 +390,7 @@
         </w:tc>
         <w:tc>
           <w:tcPr>
-            <w:tcW w:w="5935" w:type="dxa"/>
+            <w:tcW w:w="6863" w:type="dxa"/>
           </w:tcPr>
           <w:p>
             <w:pPr>
@@ -444,13 +440,19 @@
               <w:rPr>
                 <w:rFonts w:ascii="Cambria" w:hAnsi="Cambria"/>
               </w:rPr>
-              <w:t>Tools &amp; Frameworks:</w:t>
+              <w:t>Tools /</w:t>
+            </w:r>
+            <w:r>
+              <w:rPr>
+                <w:rFonts w:ascii="Cambria" w:hAnsi="Cambria"/>
+              </w:rPr>
+              <w:t xml:space="preserve"> Frameworks:</w:t>
             </w:r>
           </w:p>
         </w:tc>
         <w:tc>
           <w:tcPr>
-            <w:tcW w:w="5935" w:type="dxa"/>
+            <w:tcW w:w="6863" w:type="dxa"/>
           </w:tcPr>
           <w:p>
             <w:pPr>
@@ -463,6 +465,20 @@
                 <w:rFonts w:ascii="Cambria" w:hAnsi="Cambria"/>
               </w:rPr>
               <w:t xml:space="preserve">React, Material-UI, Node, </w:t>
+            </w:r>
+            <w:proofErr w:type="spellStart"/>
+            <w:r>
+              <w:rPr>
+                <w:rFonts w:ascii="Cambria" w:hAnsi="Cambria"/>
+              </w:rPr>
+              <w:t>Hadoop</w:t>
+            </w:r>
+            <w:proofErr w:type="spellEnd"/>
+            <w:r>
+              <w:rPr>
+                <w:rFonts w:ascii="Cambria" w:hAnsi="Cambria"/>
+              </w:rPr>
+              <w:t xml:space="preserve">, </w:t>
             </w:r>
             <w:proofErr w:type="spellStart"/>
             <w:r>
@@ -530,7 +546,7 @@
         </w:tc>
         <w:tc>
           <w:tcPr>
-            <w:tcW w:w="5935" w:type="dxa"/>
+            <w:tcW w:w="6863" w:type="dxa"/>
           </w:tcPr>
           <w:p>
             <w:pPr>
@@ -573,6 +589,8 @@
               </w:rPr>
               <w:t>Git</w:t>
             </w:r>
+            <w:bookmarkStart w:id="0" w:name="_GoBack"/>
+            <w:bookmarkEnd w:id="0"/>
             <w:proofErr w:type="spellEnd"/>
           </w:p>
         </w:tc>
@@ -1206,123 +1224,7 @@
         <w:spacing w:after="0" w:line="240" w:lineRule="auto"/>
         <w:rPr>
           <w:rFonts w:ascii="Cambria" w:hAnsi="Cambria"/>
-        </w:rPr>
-      </w:pPr>
-    </w:p>
-    <w:tbl>
-      <w:tblPr>
-        <w:tblStyle w:val="TableGrid"/>
-        <w:tblW w:w="0" w:type="auto"/>
-        <w:tblBorders>
-          <w:top w:val="none" w:sz="0" w:space="0" w:color="auto"/>
-          <w:left w:val="none" w:sz="0" w:space="0" w:color="auto"/>
-          <w:bottom w:val="none" w:sz="0" w:space="0" w:color="auto"/>
-          <w:right w:val="none" w:sz="0" w:space="0" w:color="auto"/>
-          <w:insideH w:val="none" w:sz="0" w:space="0" w:color="auto"/>
-          <w:insideV w:val="none" w:sz="0" w:space="0" w:color="auto"/>
-        </w:tblBorders>
-        <w:tblLook w:val="04A0" w:firstRow="1" w:lastRow="0" w:firstColumn="1" w:lastColumn="0" w:noHBand="0" w:noVBand="1"/>
-      </w:tblPr>
-      <w:tblGrid>
-        <w:gridCol w:w="5395"/>
-        <w:gridCol w:w="5395"/>
-      </w:tblGrid>
-      <w:tr>
-        <w:tc>
-          <w:tcPr>
-            <w:tcW w:w="5395" w:type="dxa"/>
-          </w:tcPr>
-          <w:p>
-            <w:pPr>
-              <w:rPr>
-                <w:rFonts w:ascii="Cambria" w:hAnsi="Cambria"/>
-              </w:rPr>
-            </w:pPr>
-            <w:r>
-              <w:rPr>
-                <w:rFonts w:ascii="Cambria" w:hAnsi="Cambria"/>
-              </w:rPr>
-              <w:t>Math and Physics Tutor</w:t>
-            </w:r>
-          </w:p>
-          <w:p>
-            <w:pPr>
-              <w:rPr>
-                <w:rFonts w:ascii="Cambria" w:hAnsi="Cambria"/>
-              </w:rPr>
-            </w:pPr>
-            <w:r>
-              <w:rPr>
-                <w:rFonts w:ascii="Cambria" w:hAnsi="Cambria"/>
-              </w:rPr>
-              <w:t>UT Dallas Math Lab, Richardson, TX</w:t>
-            </w:r>
-          </w:p>
-        </w:tc>
-        <w:tc>
-          <w:tcPr>
-            <w:tcW w:w="5395" w:type="dxa"/>
-          </w:tcPr>
-          <w:p>
-            <w:pPr>
-              <w:jc w:val="right"/>
-              <w:rPr>
-                <w:rFonts w:ascii="Cambria" w:hAnsi="Cambria"/>
-              </w:rPr>
-            </w:pPr>
-            <w:r>
-              <w:rPr>
-                <w:rFonts w:ascii="Cambria" w:hAnsi="Cambria"/>
-              </w:rPr>
-              <w:t>Jan 2013 – May 2015</w:t>
-            </w:r>
-          </w:p>
-        </w:tc>
-      </w:tr>
-    </w:tbl>
-    <w:p>
-      <w:pPr>
-        <w:pStyle w:val="ListParagraph"/>
-        <w:numPr>
-          <w:ilvl w:val="0"/>
-          <w:numId w:val="2"/>
-        </w:numPr>
-        <w:spacing w:after="0" w:line="240" w:lineRule="auto"/>
-        <w:rPr>
-          <w:rFonts w:ascii="Cambria" w:hAnsi="Cambria"/>
-        </w:rPr>
-      </w:pPr>
-      <w:r>
-        <w:rPr>
-          <w:rFonts w:ascii="Cambria" w:hAnsi="Cambria"/>
-        </w:rPr>
-        <w:t>Assisted college students in advanced and basic math and physics courses on walk-in basis</w:t>
-      </w:r>
-    </w:p>
-    <w:p>
-      <w:pPr>
-        <w:pStyle w:val="ListParagraph"/>
-        <w:numPr>
-          <w:ilvl w:val="0"/>
-          <w:numId w:val="2"/>
-        </w:numPr>
-        <w:spacing w:after="0" w:line="240" w:lineRule="auto"/>
-        <w:rPr>
-          <w:rFonts w:ascii="Cambria" w:hAnsi="Cambria"/>
-        </w:rPr>
-      </w:pPr>
-      <w:r>
-        <w:rPr>
-          <w:rFonts w:ascii="Cambria" w:hAnsi="Cambria"/>
-        </w:rPr>
-        <w:t>Interacted with about 20 students per day, effectively explaining concepts and methods</w:t>
-      </w:r>
-    </w:p>
-    <w:p>
-      <w:pPr>
-        <w:spacing w:after="0" w:line="240" w:lineRule="auto"/>
-        <w:rPr>
-          <w:rFonts w:ascii="Cambria" w:hAnsi="Cambria"/>
+          <w:b/>
         </w:rPr>
       </w:pPr>
     </w:p>
@@ -1400,19 +1302,6 @@
               <w:t>The University of Texas at Dallas, Richardson, TX</w:t>
             </w:r>
           </w:p>
-          <w:p>
-            <w:pPr>
-              <w:rPr>
-                <w:rFonts w:ascii="Cambria" w:hAnsi="Cambria"/>
-              </w:rPr>
-            </w:pPr>
-            <w:r>
-              <w:rPr>
-                <w:rFonts w:ascii="Cambria" w:hAnsi="Cambria"/>
-              </w:rPr>
-              <w:t>Academic Distinction Scholarship Recipient</w:t>
-            </w:r>
-          </w:p>
         </w:tc>
         <w:tc>
           <w:tcPr>
@@ -1449,6 +1338,100 @@
         </w:tc>
       </w:tr>
     </w:tbl>
+    <w:p>
+      <w:pPr>
+        <w:spacing w:after="0" w:line="240" w:lineRule="auto"/>
+        <w:rPr>
+          <w:rFonts w:ascii="Cambria" w:hAnsi="Cambria"/>
+        </w:rPr>
+      </w:pPr>
+      <w:r>
+        <w:rPr>
+          <w:rFonts w:ascii="Cambria" w:hAnsi="Cambria"/>
+        </w:rPr>
+        <w:t>Elective Courses:</w:t>
+      </w:r>
+    </w:p>
+    <w:p>
+      <w:pPr>
+        <w:pStyle w:val="ListParagraph"/>
+        <w:numPr>
+          <w:ilvl w:val="0"/>
+          <w:numId w:val="1"/>
+        </w:numPr>
+        <w:spacing w:after="0" w:line="240" w:lineRule="auto"/>
+        <w:rPr>
+          <w:rFonts w:ascii="Cambria" w:hAnsi="Cambria"/>
+          <w:b/>
+        </w:rPr>
+      </w:pPr>
+      <w:r>
+        <w:rPr>
+          <w:rFonts w:ascii="Cambria" w:hAnsi="Cambria"/>
+        </w:rPr>
+        <w:t>Big Data Analytics and Management</w:t>
+      </w:r>
+    </w:p>
+    <w:p>
+      <w:pPr>
+        <w:pStyle w:val="ListParagraph"/>
+        <w:numPr>
+          <w:ilvl w:val="0"/>
+          <w:numId w:val="1"/>
+        </w:numPr>
+        <w:spacing w:after="0" w:line="240" w:lineRule="auto"/>
+        <w:rPr>
+          <w:rFonts w:ascii="Cambria" w:hAnsi="Cambria"/>
+          <w:b/>
+        </w:rPr>
+      </w:pPr>
+      <w:r>
+        <w:rPr>
+          <w:rFonts w:ascii="Cambria" w:hAnsi="Cambria"/>
+        </w:rPr>
+        <w:t>Information Security</w:t>
+      </w:r>
+    </w:p>
+    <w:p>
+      <w:pPr>
+        <w:pStyle w:val="ListParagraph"/>
+        <w:numPr>
+          <w:ilvl w:val="0"/>
+          <w:numId w:val="1"/>
+        </w:numPr>
+        <w:spacing w:after="0" w:line="240" w:lineRule="auto"/>
+        <w:rPr>
+          <w:rFonts w:ascii="Cambria" w:hAnsi="Cambria"/>
+          <w:b/>
+        </w:rPr>
+      </w:pPr>
+      <w:r>
+        <w:rPr>
+          <w:rFonts w:ascii="Cambria" w:hAnsi="Cambria"/>
+        </w:rPr>
+        <w:t>Computer Animation</w:t>
+      </w:r>
+    </w:p>
+    <w:p>
+      <w:pPr>
+        <w:pStyle w:val="ListParagraph"/>
+        <w:numPr>
+          <w:ilvl w:val="0"/>
+          <w:numId w:val="1"/>
+        </w:numPr>
+        <w:spacing w:after="0" w:line="240" w:lineRule="auto"/>
+        <w:rPr>
+          <w:rFonts w:ascii="Cambria" w:hAnsi="Cambria"/>
+          <w:b/>
+        </w:rPr>
+      </w:pPr>
+      <w:r>
+        <w:rPr>
+          <w:rFonts w:ascii="Cambria" w:hAnsi="Cambria"/>
+        </w:rPr>
+        <w:t>Artificial Intelligence</w:t>
+      </w:r>
+    </w:p>
     <w:p>
       <w:pPr>
         <w:spacing w:after="0" w:line="240" w:lineRule="auto"/>
@@ -1554,46 +1537,6 @@
       <w:tr>
         <w:tc>
           <w:tcPr>
-            <w:tcW w:w="5395" w:type="dxa"/>
-          </w:tcPr>
-          <w:p>
-            <w:pPr>
-              <w:rPr>
-                <w:rFonts w:ascii="Cambria" w:hAnsi="Cambria"/>
-              </w:rPr>
-            </w:pPr>
-            <w:r>
-              <w:rPr>
-                <w:rFonts w:ascii="Cambria" w:hAnsi="Cambria"/>
-              </w:rPr>
-              <w:t>Member, IEEE Student Chapter at UTD</w:t>
-            </w:r>
-          </w:p>
-        </w:tc>
-        <w:tc>
-          <w:tcPr>
-            <w:tcW w:w="5395" w:type="dxa"/>
-            <w:gridSpan w:val="2"/>
-          </w:tcPr>
-          <w:p>
-            <w:pPr>
-              <w:jc w:val="right"/>
-              <w:rPr>
-                <w:rFonts w:ascii="Cambria" w:hAnsi="Cambria"/>
-              </w:rPr>
-            </w:pPr>
-            <w:r>
-              <w:rPr>
-                <w:rFonts w:ascii="Cambria" w:hAnsi="Cambria"/>
-              </w:rPr>
-              <w:t>Sep 2012 – Present</w:t>
-            </w:r>
-          </w:p>
-        </w:tc>
-      </w:tr>
-      <w:tr>
-        <w:tc>
-          <w:tcPr>
             <w:tcW w:w="7915" w:type="dxa"/>
             <w:gridSpan w:val="2"/>
           </w:tcPr>
@@ -1921,6 +1864,119 @@
     </w:lvl>
   </w:abstractNum>
   <w:abstractNum w:abstractNumId="2">
+    <w:nsid w:val="1B1226A3"/>
+    <w:multiLevelType w:val="hybridMultilevel"/>
+    <w:tmpl w:val="D1903598"/>
+    <w:lvl w:ilvl="0" w:tplc="04090001">
+      <w:start w:val="1"/>
+      <w:numFmt w:val="bullet"/>
+      <w:lvlText w:val=""/>
+      <w:lvlJc w:val="left"/>
+      <w:pPr>
+        <w:ind w:left="720" w:hanging="360"/>
+      </w:pPr>
+      <w:rPr>
+        <w:rFonts w:ascii="Symbol" w:hAnsi="Symbol" w:hint="default"/>
+      </w:rPr>
+    </w:lvl>
+    <w:lvl w:ilvl="1" w:tplc="04090003" w:tentative="1">
+      <w:start w:val="1"/>
+      <w:numFmt w:val="bullet"/>
+      <w:lvlText w:val="o"/>
+      <w:lvlJc w:val="left"/>
+      <w:pPr>
+        <w:ind w:left="1440" w:hanging="360"/>
+      </w:pPr>
+      <w:rPr>
+        <w:rFonts w:ascii="Courier New" w:hAnsi="Courier New" w:hint="default"/>
+      </w:rPr>
+    </w:lvl>
+    <w:lvl w:ilvl="2" w:tplc="04090005" w:tentative="1">
+      <w:start w:val="1"/>
+      <w:numFmt w:val="bullet"/>
+      <w:lvlText w:val=""/>
+      <w:lvlJc w:val="left"/>
+      <w:pPr>
+        <w:ind w:left="2160" w:hanging="360"/>
+      </w:pPr>
+      <w:rPr>
+        <w:rFonts w:ascii="Wingdings" w:hAnsi="Wingdings" w:hint="default"/>
+      </w:rPr>
+    </w:lvl>
+    <w:lvl w:ilvl="3" w:tplc="04090001" w:tentative="1">
+      <w:start w:val="1"/>
+      <w:numFmt w:val="bullet"/>
+      <w:lvlText w:val=""/>
+      <w:lvlJc w:val="left"/>
+      <w:pPr>
+        <w:ind w:left="2880" w:hanging="360"/>
+      </w:pPr>
+      <w:rPr>
+        <w:rFonts w:ascii="Symbol" w:hAnsi="Symbol" w:hint="default"/>
+      </w:rPr>
+    </w:lvl>
+    <w:lvl w:ilvl="4" w:tplc="04090003" w:tentative="1">
+      <w:start w:val="1"/>
+      <w:numFmt w:val="bullet"/>
+      <w:lvlText w:val="o"/>
+      <w:lvlJc w:val="left"/>
+      <w:pPr>
+        <w:ind w:left="3600" w:hanging="360"/>
+      </w:pPr>
+      <w:rPr>
+        <w:rFonts w:ascii="Courier New" w:hAnsi="Courier New" w:hint="default"/>
+      </w:rPr>
+    </w:lvl>
+    <w:lvl w:ilvl="5" w:tplc="04090005" w:tentative="1">
+      <w:start w:val="1"/>
+      <w:numFmt w:val="bullet"/>
+      <w:lvlText w:val=""/>
+      <w:lvlJc w:val="left"/>
+      <w:pPr>
+        <w:ind w:left="4320" w:hanging="360"/>
+      </w:pPr>
+      <w:rPr>
+        <w:rFonts w:ascii="Wingdings" w:hAnsi="Wingdings" w:hint="default"/>
+      </w:rPr>
+    </w:lvl>
+    <w:lvl w:ilvl="6" w:tplc="04090001" w:tentative="1">
+      <w:start w:val="1"/>
+      <w:numFmt w:val="bullet"/>
+      <w:lvlText w:val=""/>
+      <w:lvlJc w:val="left"/>
+      <w:pPr>
+        <w:ind w:left="5040" w:hanging="360"/>
+      </w:pPr>
+      <w:rPr>
+        <w:rFonts w:ascii="Symbol" w:hAnsi="Symbol" w:hint="default"/>
+      </w:rPr>
+    </w:lvl>
+    <w:lvl w:ilvl="7" w:tplc="04090003" w:tentative="1">
+      <w:start w:val="1"/>
+      <w:numFmt w:val="bullet"/>
+      <w:lvlText w:val="o"/>
+      <w:lvlJc w:val="left"/>
+      <w:pPr>
+        <w:ind w:left="5760" w:hanging="360"/>
+      </w:pPr>
+      <w:rPr>
+        <w:rFonts w:ascii="Courier New" w:hAnsi="Courier New" w:hint="default"/>
+      </w:rPr>
+    </w:lvl>
+    <w:lvl w:ilvl="8" w:tplc="04090005" w:tentative="1">
+      <w:start w:val="1"/>
+      <w:numFmt w:val="bullet"/>
+      <w:lvlText w:val=""/>
+      <w:lvlJc w:val="left"/>
+      <w:pPr>
+        <w:ind w:left="6480" w:hanging="360"/>
+      </w:pPr>
+      <w:rPr>
+        <w:rFonts w:ascii="Wingdings" w:hAnsi="Wingdings" w:hint="default"/>
+      </w:rPr>
+    </w:lvl>
+  </w:abstractNum>
+  <w:abstractNum w:abstractNumId="3">
     <w:nsid w:val="29207AF3"/>
     <w:multiLevelType w:val="hybridMultilevel"/>
     <w:tmpl w:val="2A32103A"/>
@@ -2035,7 +2091,7 @@
       </w:rPr>
     </w:lvl>
   </w:abstractNum>
-  <w:abstractNum w:abstractNumId="3">
+  <w:abstractNum w:abstractNumId="4">
     <w:nsid w:val="39B16F10"/>
     <w:multiLevelType w:val="hybridMultilevel"/>
     <w:tmpl w:val="1EE6BCBE"/>
@@ -2150,7 +2206,7 @@
       </w:rPr>
     </w:lvl>
   </w:abstractNum>
-  <w:abstractNum w:abstractNumId="4">
+  <w:abstractNum w:abstractNumId="5">
     <w:nsid w:val="4BE13DC6"/>
     <w:multiLevelType w:val="hybridMultilevel"/>
     <w:tmpl w:val="47EC8E9A"/>
@@ -2265,7 +2321,7 @@
       </w:rPr>
     </w:lvl>
   </w:abstractNum>
-  <w:abstractNum w:abstractNumId="5">
+  <w:abstractNum w:abstractNumId="6">
     <w:nsid w:val="746F1B4A"/>
     <w:multiLevelType w:val="hybridMultilevel"/>
     <w:tmpl w:val="2A32103A"/>
@@ -2381,22 +2437,25 @@
     </w:lvl>
   </w:abstractNum>
   <w:num w:numId="1">
-    <w:abstractNumId w:val="4"/>
+    <w:abstractNumId w:val="5"/>
   </w:num>
   <w:num w:numId="2">
     <w:abstractNumId w:val="0"/>
   </w:num>
   <w:num w:numId="3">
-    <w:abstractNumId w:val="2"/>
+    <w:abstractNumId w:val="3"/>
   </w:num>
   <w:num w:numId="4">
-    <w:abstractNumId w:val="3"/>
+    <w:abstractNumId w:val="4"/>
   </w:num>
   <w:num w:numId="5">
     <w:abstractNumId w:val="1"/>
   </w:num>
   <w:num w:numId="6">
-    <w:abstractNumId w:val="5"/>
+    <w:abstractNumId w:val="6"/>
+  </w:num>
+  <w:num w:numId="7">
+    <w:abstractNumId w:val="2"/>
   </w:num>
 </w:numbering>
 </file>
@@ -3210,7 +3269,7 @@
   <a:extraClrSchemeLst/>
   <a:extLst>
     <a:ext uri="{05A4C25C-085E-4340-85A3-A5531E510DB2}">
-      <thm15:themeFamily xmlns:thm15="http://schemas.microsoft.com/office/thememl/2012/main" xmlns="" name="Office Theme" id="{62F939B6-93AF-4DB8-9C6B-D6C7DFDC589F}" vid="{4A3C46E8-61CC-4603-A589-7422A47A8E4A}"/>
+      <thm15:themeFamily xmlns="" xmlns:thm15="http://schemas.microsoft.com/office/thememl/2012/main" name="Office Theme" id="{62F939B6-93AF-4DB8-9C6B-D6C7DFDC589F}" vid="{4A3C46E8-61CC-4603-A589-7422A47A8E4A}"/>
     </a:ext>
   </a:extLst>
 </a:theme>

</xml_diff>

<commit_message>
Update resume after graduating
</commit_message>
<xml_diff>
--- a/tech/shaurya-arora-regular-raw.docx
+++ b/tech/shaurya-arora-regular-raw.docx
@@ -1,6 +1,6 @@
 
 <file path=word/document.xml><?xml version="1.0" encoding="utf-8"?>
-<w:document xmlns:wpc="http://schemas.microsoft.com/office/word/2010/wordprocessingCanvas" xmlns:mo="http://schemas.microsoft.com/office/mac/office/2008/main" xmlns:mc="http://schemas.openxmlformats.org/markup-compatibility/2006" xmlns:mv="urn:schemas-microsoft-com:mac:vml" xmlns:o="urn:schemas-microsoft-com:office:office" xmlns:r="http://schemas.openxmlformats.org/officeDocument/2006/relationships" xmlns:m="http://schemas.openxmlformats.org/officeDocument/2006/math" xmlns:v="urn:schemas-microsoft-com:vml" xmlns:wp14="http://schemas.microsoft.com/office/word/2010/wordprocessingDrawing" xmlns:wp="http://schemas.openxmlformats.org/drawingml/2006/wordprocessingDrawing" xmlns:w10="urn:schemas-microsoft-com:office:word" xmlns:w="http://schemas.openxmlformats.org/wordprocessingml/2006/main" xmlns:w14="http://schemas.microsoft.com/office/word/2010/wordml" xmlns:wpg="http://schemas.microsoft.com/office/word/2010/wordprocessingGroup" xmlns:wpi="http://schemas.microsoft.com/office/word/2010/wordprocessingInk" xmlns:wne="http://schemas.microsoft.com/office/word/2006/wordml" xmlns:wps="http://schemas.microsoft.com/office/word/2010/wordprocessingShape" mc:Ignorable="w14 wp14">
+<w:document xmlns:wpc="http://schemas.microsoft.com/office/word/2010/wordprocessingCanvas" xmlns:mo="http://schemas.microsoft.com/office/mac/office/2008/main" xmlns:mc="http://schemas.openxmlformats.org/markup-compatibility/2006" xmlns:mv="urn:schemas-microsoft-com:mac:vml" xmlns:o="urn:schemas-microsoft-com:office:office" xmlns:r="http://schemas.openxmlformats.org/officeDocument/2006/relationships" xmlns:m="http://schemas.openxmlformats.org/officeDocument/2006/math" xmlns:v="urn:schemas-microsoft-com:vml" xmlns:wp14="http://schemas.microsoft.com/office/word/2010/wordprocessingDrawing" xmlns:wp="http://schemas.openxmlformats.org/drawingml/2006/wordprocessingDrawing" xmlns:w10="urn:schemas-microsoft-com:office:word" xmlns:w="http://schemas.openxmlformats.org/wordprocessingml/2006/main" xmlns:w14="http://schemas.microsoft.com/office/word/2010/wordml" xmlns:w15="http://schemas.microsoft.com/office/word/2012/wordml" xmlns:wpg="http://schemas.microsoft.com/office/word/2010/wordprocessingGroup" xmlns:wpi="http://schemas.microsoft.com/office/word/2010/wordprocessingInk" xmlns:wne="http://schemas.microsoft.com/office/word/2006/wordml" xmlns:wps="http://schemas.microsoft.com/office/word/2010/wordprocessingShape" mc:Ignorable="w14 w15 wp14">
   <w:body>
     <w:tbl>
       <w:tblPr>
@@ -68,23 +68,29 @@
                 <w:szCs w:val="24"/>
               </w:rPr>
             </w:pPr>
-            <w:proofErr w:type="gramStart"/>
             <w:r>
               <w:rPr>
                 <w:rFonts w:ascii="Cambria" w:hAnsi="Cambria" w:cs="Andalus"/>
                 <w:sz w:val="24"/>
                 <w:szCs w:val="24"/>
               </w:rPr>
-              <w:t>shaurya.arora1@gmail.com</w:t>
-            </w:r>
-            <w:proofErr w:type="gramEnd"/>
+              <w:t xml:space="preserve">shaurya.arora1@gmail.com </w:t>
+            </w:r>
+            <w:r>
+              <w:rPr>
+                <w:rFonts w:ascii="Times New Roman" w:hAnsi="Times New Roman" w:cs="Times New Roman"/>
+                <w:sz w:val="24"/>
+                <w:szCs w:val="24"/>
+              </w:rPr>
+              <w:t>▪</w:t>
+            </w:r>
             <w:r>
               <w:rPr>
                 <w:rFonts w:ascii="Cambria" w:hAnsi="Cambria" w:cs="Andalus"/>
                 <w:sz w:val="24"/>
                 <w:szCs w:val="24"/>
               </w:rPr>
-              <w:t xml:space="preserve"> </w:t>
+              <w:t xml:space="preserve"> 214-202-2404 </w:t>
             </w:r>
             <w:r>
               <w:rPr>
@@ -100,25 +106,9 @@
                 <w:sz w:val="24"/>
                 <w:szCs w:val="24"/>
               </w:rPr>
-              <w:t xml:space="preserve"> 214-202-2404 </w:t>
-            </w:r>
-            <w:r>
-              <w:rPr>
-                <w:rFonts w:ascii="Times New Roman" w:hAnsi="Times New Roman" w:cs="Times New Roman"/>
-                <w:sz w:val="24"/>
-                <w:szCs w:val="24"/>
-              </w:rPr>
-              <w:t>▪</w:t>
-            </w:r>
-            <w:r>
-              <w:rPr>
-                <w:rFonts w:ascii="Cambria" w:hAnsi="Cambria" w:cs="Andalus"/>
-                <w:sz w:val="24"/>
-                <w:szCs w:val="24"/>
-              </w:rPr>
               <w:t xml:space="preserve"> </w:t>
             </w:r>
-            <w:hyperlink r:id="rId6" w:history="1">
+            <w:hyperlink r:id="rId5" w:history="1">
               <w:r>
                 <w:rPr>
                   <w:rStyle w:val="Hyperlink"/>
@@ -151,25 +141,7 @@
                 <w:sz w:val="24"/>
                 <w:szCs w:val="24"/>
               </w:rPr>
-              <w:t xml:space="preserve"> </w:t>
-            </w:r>
-            <w:proofErr w:type="spellStart"/>
-            <w:r>
-              <w:rPr>
-                <w:rFonts w:ascii="Times New Roman" w:hAnsi="Times New Roman" w:cs="Times New Roman"/>
-                <w:sz w:val="24"/>
-                <w:szCs w:val="24"/>
-              </w:rPr>
-              <w:t>github</w:t>
-            </w:r>
-            <w:proofErr w:type="spellEnd"/>
-            <w:r>
-              <w:rPr>
-                <w:rFonts w:ascii="Times New Roman" w:hAnsi="Times New Roman" w:cs="Times New Roman"/>
-                <w:sz w:val="24"/>
-                <w:szCs w:val="24"/>
-              </w:rPr>
-              <w:t>: shaurya947</w:t>
+              <w:t xml:space="preserve"> github: shaurya947</w:t>
             </w:r>
           </w:p>
         </w:tc>
@@ -194,7 +166,7 @@
                   <wp:extent cx="704850" cy="704850"/>
                   <wp:effectExtent l="0" t="0" r="0" b="0"/>
                   <wp:docPr id="3" name="Picture 3">
-                    <a:hlinkClick xmlns:a="http://schemas.openxmlformats.org/drawingml/2006/main" r:id="rId7"/>
+                    <a:hlinkClick xmlns:a="http://schemas.openxmlformats.org/drawingml/2006/main" r:id="rId6"/>
                   </wp:docPr>
                   <wp:cNvGraphicFramePr>
                     <a:graphicFrameLocks xmlns:a="http://schemas.openxmlformats.org/drawingml/2006/main" noChangeAspect="1"/>
@@ -209,7 +181,7 @@
                           </pic:cNvPicPr>
                         </pic:nvPicPr>
                         <pic:blipFill>
-                          <a:blip r:embed="rId8">
+                          <a:blip r:embed="rId7">
                             <a:extLst>
                               <a:ext uri="{28A0092B-C50C-407E-A947-70E740481C1C}">
                                 <a14:useLocalDpi xmlns:a14="http://schemas.microsoft.com/office/drawing/2010/main" val="0"/>
@@ -287,19 +259,7 @@
         <w:rPr>
           <w:rFonts w:ascii="Cambria" w:hAnsi="Cambria"/>
         </w:rPr>
-        <w:t xml:space="preserve">Seeking a full-time position as Software Developer / Engineer </w:t>
-      </w:r>
-      <w:r>
-        <w:rPr>
-          <w:rFonts w:ascii="Cambria" w:hAnsi="Cambria"/>
-        </w:rPr>
-        <w:t xml:space="preserve">beginning in Summer 2016, </w:t>
-      </w:r>
-      <w:r>
-        <w:rPr>
-          <w:rFonts w:ascii="Cambria" w:hAnsi="Cambria"/>
-        </w:rPr>
-        <w:t>where I can work on interactive and intuitive end-user applications using cutting-edge tools and technologies</w:t>
+        <w:t>Seeking a full-time position as Software Developer / Engineer where I can work on interactive and intuitive end-user applications using cutting-edge tools and technologies</w:t>
       </w:r>
       <w:r>
         <w:rPr>
@@ -466,61 +426,23 @@
               </w:rPr>
               <w:t xml:space="preserve">React, Material-UI, Node, </w:t>
             </w:r>
-            <w:proofErr w:type="spellStart"/>
-            <w:r>
-              <w:rPr>
-                <w:rFonts w:ascii="Cambria" w:hAnsi="Cambria"/>
-              </w:rPr>
-              <w:t>Hadoop</w:t>
-            </w:r>
-            <w:proofErr w:type="spellEnd"/>
-            <w:r>
-              <w:rPr>
-                <w:rFonts w:ascii="Cambria" w:hAnsi="Cambria"/>
-              </w:rPr>
-              <w:t xml:space="preserve">, </w:t>
-            </w:r>
-            <w:proofErr w:type="spellStart"/>
-            <w:r>
-              <w:rPr>
-                <w:rFonts w:ascii="Cambria" w:hAnsi="Cambria"/>
-              </w:rPr>
-              <w:t>Redux</w:t>
-            </w:r>
-            <w:proofErr w:type="spellEnd"/>
-            <w:r>
-              <w:rPr>
-                <w:rFonts w:ascii="Cambria" w:hAnsi="Cambria"/>
-              </w:rPr>
-              <w:t xml:space="preserve">, </w:t>
-            </w:r>
-            <w:proofErr w:type="spellStart"/>
-            <w:r>
-              <w:rPr>
-                <w:rFonts w:ascii="Cambria" w:hAnsi="Cambria"/>
-              </w:rPr>
-              <w:t>jQuery</w:t>
-            </w:r>
-            <w:proofErr w:type="spellEnd"/>
-            <w:r>
-              <w:rPr>
-                <w:rFonts w:ascii="Cambria" w:hAnsi="Cambria"/>
-              </w:rPr>
-              <w:t xml:space="preserve">, </w:t>
-            </w:r>
-            <w:proofErr w:type="spellStart"/>
-            <w:r>
-              <w:rPr>
-                <w:rFonts w:ascii="Cambria" w:hAnsi="Cambria"/>
-              </w:rPr>
-              <w:t>Webpack</w:t>
-            </w:r>
-            <w:proofErr w:type="spellEnd"/>
-            <w:r>
-              <w:rPr>
-                <w:rFonts w:ascii="Cambria" w:hAnsi="Cambria"/>
-              </w:rPr>
-              <w:t>, Bootstrap</w:t>
+            <w:r>
+              <w:rPr>
+                <w:rFonts w:ascii="Cambria" w:hAnsi="Cambria"/>
+              </w:rPr>
+              <w:t xml:space="preserve">Hadoop, </w:t>
+            </w:r>
+            <w:r>
+              <w:rPr>
+                <w:rFonts w:ascii="Cambria" w:hAnsi="Cambria"/>
+              </w:rPr>
+              <w:t xml:space="preserve">Redux, jQuery, </w:t>
+            </w:r>
+            <w:r>
+              <w:rPr>
+                <w:rFonts w:ascii="Cambria" w:hAnsi="Cambria"/>
+              </w:rPr>
+              <w:t>Webpack, Bootstrap</w:t>
             </w:r>
           </w:p>
         </w:tc>
@@ -554,44 +476,12 @@
                 <w:rFonts w:ascii="Cambria" w:hAnsi="Cambria"/>
               </w:rPr>
             </w:pPr>
-            <w:proofErr w:type="spellStart"/>
-            <w:r>
-              <w:rPr>
-                <w:rFonts w:ascii="Cambria" w:hAnsi="Cambria"/>
-              </w:rPr>
-              <w:t>Atlassian</w:t>
-            </w:r>
-            <w:proofErr w:type="spellEnd"/>
-            <w:r>
-              <w:rPr>
-                <w:rFonts w:ascii="Cambria" w:hAnsi="Cambria"/>
-              </w:rPr>
-              <w:t xml:space="preserve"> tools (JIRA/ </w:t>
-            </w:r>
-            <w:proofErr w:type="spellStart"/>
-            <w:r>
-              <w:rPr>
-                <w:rFonts w:ascii="Cambria" w:hAnsi="Cambria"/>
-              </w:rPr>
-              <w:t>HipChat</w:t>
-            </w:r>
-            <w:proofErr w:type="spellEnd"/>
-            <w:r>
-              <w:rPr>
-                <w:rFonts w:ascii="Cambria" w:hAnsi="Cambria"/>
-              </w:rPr>
-              <w:t xml:space="preserve">), Waffle.io, </w:t>
-            </w:r>
-            <w:proofErr w:type="spellStart"/>
-            <w:r>
-              <w:rPr>
-                <w:rFonts w:ascii="Cambria" w:hAnsi="Cambria"/>
-              </w:rPr>
-              <w:t>Git</w:t>
-            </w:r>
-            <w:bookmarkStart w:id="0" w:name="_GoBack"/>
-            <w:bookmarkEnd w:id="0"/>
-            <w:proofErr w:type="spellEnd"/>
+            <w:r>
+              <w:rPr>
+                <w:rFonts w:ascii="Cambria" w:hAnsi="Cambria"/>
+              </w:rPr>
+              <w:t>Atlassian tools (JIRA/ HipChat), Waffle.io, Git</w:t>
+            </w:r>
           </w:p>
         </w:tc>
       </w:tr>
@@ -682,21 +572,7 @@
               <w:rPr>
                 <w:rFonts w:ascii="Cambria" w:hAnsi="Cambria"/>
               </w:rPr>
-              <w:t>Call-</w:t>
-            </w:r>
-            <w:proofErr w:type="spellStart"/>
-            <w:r>
-              <w:rPr>
-                <w:rFonts w:ascii="Cambria" w:hAnsi="Cambria"/>
-              </w:rPr>
-              <w:t>Em</w:t>
-            </w:r>
-            <w:proofErr w:type="spellEnd"/>
-            <w:r>
-              <w:rPr>
-                <w:rFonts w:ascii="Cambria" w:hAnsi="Cambria"/>
-              </w:rPr>
-              <w:t>-All, Frisco, TX</w:t>
+              <w:t>Call-Em-All, Frisco, TX</w:t>
             </w:r>
           </w:p>
         </w:tc>
@@ -808,21 +684,7 @@
         <w:rPr>
           <w:rFonts w:ascii="Cambria" w:hAnsi="Cambria"/>
         </w:rPr>
-        <w:t xml:space="preserve">Deployed Node app using </w:t>
-      </w:r>
-      <w:proofErr w:type="spellStart"/>
-      <w:r>
-        <w:rPr>
-          <w:rFonts w:ascii="Cambria" w:hAnsi="Cambria"/>
-        </w:rPr>
-        <w:t>Heroku</w:t>
-      </w:r>
-      <w:proofErr w:type="spellEnd"/>
-      <w:r>
-        <w:rPr>
-          <w:rFonts w:ascii="Cambria" w:hAnsi="Cambria"/>
-        </w:rPr>
-        <w:t xml:space="preserve"> and AWS that </w:t>
+        <w:t xml:space="preserve">Deployed Node app using Heroku and AWS that </w:t>
       </w:r>
       <w:r>
         <w:rPr>
@@ -860,47 +722,19 @@
         <w:rPr>
           <w:rFonts w:ascii="Cambria" w:hAnsi="Cambria"/>
         </w:rPr>
-        <w:t xml:space="preserve">app using React, </w:t>
-      </w:r>
-      <w:proofErr w:type="spellStart"/>
-      <w:r>
-        <w:rPr>
-          <w:rFonts w:ascii="Cambria" w:hAnsi="Cambria"/>
-        </w:rPr>
-        <w:t>Redux</w:t>
-      </w:r>
-      <w:proofErr w:type="spellEnd"/>
-      <w:r>
-        <w:rPr>
-          <w:rFonts w:ascii="Cambria" w:hAnsi="Cambria"/>
-        </w:rPr>
-        <w:t>,</w:t>
-      </w:r>
-      <w:r>
-        <w:rPr>
-          <w:rFonts w:ascii="Cambria" w:hAnsi="Cambria"/>
-        </w:rPr>
-        <w:t xml:space="preserve"> </w:t>
-      </w:r>
-      <w:proofErr w:type="spellStart"/>
-      <w:r>
-        <w:rPr>
-          <w:rFonts w:ascii="Cambria" w:hAnsi="Cambria"/>
-        </w:rPr>
-        <w:t>Restif</w:t>
-      </w:r>
-      <w:r>
-        <w:rPr>
-          <w:rFonts w:ascii="Cambria" w:hAnsi="Cambria"/>
-        </w:rPr>
-        <w:t>y</w:t>
-      </w:r>
-      <w:proofErr w:type="spellEnd"/>
-      <w:r>
-        <w:rPr>
-          <w:rFonts w:ascii="Cambria" w:hAnsi="Cambria"/>
-        </w:rPr>
-        <w:t>, Mongoose and Bluebird (Promises)</w:t>
+        <w:t>app using React, Redux,</w:t>
+      </w:r>
+      <w:r>
+        <w:rPr>
+          <w:rFonts w:ascii="Cambria" w:hAnsi="Cambria"/>
+        </w:rPr>
+        <w:t xml:space="preserve"> Restif</w:t>
+      </w:r>
+      <w:r>
+        <w:rPr>
+          <w:rFonts w:ascii="Cambria" w:hAnsi="Cambria"/>
+        </w:rPr>
+        <w:t>y, Mongoose and Bluebird (Promises)</w:t>
       </w:r>
     </w:p>
     <w:p>
@@ -1318,8 +1152,10 @@
               <w:rPr>
                 <w:rFonts w:ascii="Cambria" w:hAnsi="Cambria"/>
               </w:rPr>
-              <w:t>GPA: 3.99</w:t>
-            </w:r>
+              <w:t>GPA: 3.974</w:t>
+            </w:r>
+            <w:bookmarkStart w:id="0" w:name="_GoBack"/>
+            <w:bookmarkEnd w:id="0"/>
           </w:p>
           <w:p>
             <w:pPr>
@@ -1332,7 +1168,7 @@
               <w:rPr>
                 <w:rFonts w:ascii="Cambria" w:hAnsi="Cambria"/>
               </w:rPr>
-              <w:t>Expected: May 2016</w:t>
+              <w:t>May 2016</w:t>
             </w:r>
           </w:p>
         </w:tc>
@@ -1546,19 +1382,11 @@
                 <w:rFonts w:ascii="Cambria" w:hAnsi="Cambria"/>
               </w:rPr>
             </w:pPr>
-            <w:proofErr w:type="spellStart"/>
             <w:r>
               <w:rPr>
                 <w:rFonts w:ascii="Cambria" w:hAnsi="Cambria" w:cs="Cambria"/>
               </w:rPr>
-              <w:t>CodeBurners</w:t>
-            </w:r>
-            <w:proofErr w:type="spellEnd"/>
-            <w:r>
-              <w:rPr>
-                <w:rFonts w:ascii="Cambria" w:hAnsi="Cambria" w:cs="Cambria"/>
-              </w:rPr>
-              <w:t xml:space="preserve"> Programming Competitions, UT Dallas</w:t>
+              <w:t>CodeBurners Programming Competitions, UT Dallas</w:t>
             </w:r>
           </w:p>
         </w:tc>
@@ -1580,7 +1408,13 @@
               <w:rPr>
                 <w:rFonts w:ascii="Cambria" w:hAnsi="Cambria" w:cs="Cambria"/>
               </w:rPr>
-              <w:t>Sep 2012 – Present</w:t>
+              <w:t xml:space="preserve">Sep 2012 – </w:t>
+            </w:r>
+            <w:r>
+              <w:rPr>
+                <w:rFonts w:ascii="Cambria" w:hAnsi="Cambria" w:cs="Cambria"/>
+              </w:rPr>
+              <w:t>May 2016</w:t>
             </w:r>
           </w:p>
         </w:tc>
@@ -1634,7 +1468,7 @@
 </file>
 
 <file path=word/numbering.xml><?xml version="1.0" encoding="utf-8"?>
-<w:numbering xmlns:wpc="http://schemas.microsoft.com/office/word/2010/wordprocessingCanvas" xmlns:mo="http://schemas.microsoft.com/office/mac/office/2008/main" xmlns:mc="http://schemas.openxmlformats.org/markup-compatibility/2006" xmlns:mv="urn:schemas-microsoft-com:mac:vml" xmlns:o="urn:schemas-microsoft-com:office:office" xmlns:r="http://schemas.openxmlformats.org/officeDocument/2006/relationships" xmlns:m="http://schemas.openxmlformats.org/officeDocument/2006/math" xmlns:v="urn:schemas-microsoft-com:vml" xmlns:wp14="http://schemas.microsoft.com/office/word/2010/wordprocessingDrawing" xmlns:wp="http://schemas.openxmlformats.org/drawingml/2006/wordprocessingDrawing" xmlns:w10="urn:schemas-microsoft-com:office:word" xmlns:w="http://schemas.openxmlformats.org/wordprocessingml/2006/main" xmlns:w14="http://schemas.microsoft.com/office/word/2010/wordml" xmlns:wpg="http://schemas.microsoft.com/office/word/2010/wordprocessingGroup" xmlns:wpi="http://schemas.microsoft.com/office/word/2010/wordprocessingInk" xmlns:wne="http://schemas.microsoft.com/office/word/2006/wordml" xmlns:wps="http://schemas.microsoft.com/office/word/2010/wordprocessingShape" mc:Ignorable="w14 wp14">
+<w:numbering xmlns:wpc="http://schemas.microsoft.com/office/word/2010/wordprocessingCanvas" xmlns:mo="http://schemas.microsoft.com/office/mac/office/2008/main" xmlns:mc="http://schemas.openxmlformats.org/markup-compatibility/2006" xmlns:mv="urn:schemas-microsoft-com:mac:vml" xmlns:o="urn:schemas-microsoft-com:office:office" xmlns:r="http://schemas.openxmlformats.org/officeDocument/2006/relationships" xmlns:m="http://schemas.openxmlformats.org/officeDocument/2006/math" xmlns:v="urn:schemas-microsoft-com:vml" xmlns:wp14="http://schemas.microsoft.com/office/word/2010/wordprocessingDrawing" xmlns:wp="http://schemas.openxmlformats.org/drawingml/2006/wordprocessingDrawing" xmlns:w10="urn:schemas-microsoft-com:office:word" xmlns:w="http://schemas.openxmlformats.org/wordprocessingml/2006/main" xmlns:w14="http://schemas.microsoft.com/office/word/2010/wordml" xmlns:w15="http://schemas.microsoft.com/office/word/2012/wordml" xmlns:wpg="http://schemas.microsoft.com/office/word/2010/wordprocessingGroup" xmlns:wpi="http://schemas.microsoft.com/office/word/2010/wordprocessingInk" xmlns:wne="http://schemas.microsoft.com/office/word/2006/wordml" xmlns:wps="http://schemas.microsoft.com/office/word/2010/wordprocessingShape" mc:Ignorable="w14 w15 wp14">
   <w:abstractNum w:abstractNumId="0">
     <w:nsid w:val="07F1547A"/>
     <w:multiLevelType w:val="hybridMultilevel"/>
@@ -2461,7 +2295,7 @@
 </file>
 
 <file path=word/styles.xml><?xml version="1.0" encoding="utf-8"?>
-<w:styles xmlns:mc="http://schemas.openxmlformats.org/markup-compatibility/2006" xmlns:r="http://schemas.openxmlformats.org/officeDocument/2006/relationships" xmlns:w="http://schemas.openxmlformats.org/wordprocessingml/2006/main" xmlns:w14="http://schemas.microsoft.com/office/word/2010/wordml" mc:Ignorable="w14">
+<w:styles xmlns:mc="http://schemas.openxmlformats.org/markup-compatibility/2006" xmlns:r="http://schemas.openxmlformats.org/officeDocument/2006/relationships" xmlns:w="http://schemas.openxmlformats.org/wordprocessingml/2006/main" xmlns:w14="http://schemas.microsoft.com/office/word/2010/wordml" xmlns:w15="http://schemas.microsoft.com/office/word/2012/wordml" mc:Ignorable="w14 w15">
   <w:docDefaults>
     <w:rPrDefault>
       <w:rPr>
@@ -2477,430 +2311,378 @@
       </w:pPr>
     </w:pPrDefault>
   </w:docDefaults>
-  <w:latentStyles w:defLockedState="0" w:defUIPriority="99" w:defSemiHidden="1" w:defUnhideWhenUsed="1" w:defQFormat="0" w:count="276">
-    <w:lsdException w:name="Normal" w:semiHidden="0" w:uiPriority="0" w:unhideWhenUsed="0" w:qFormat="1"/>
-    <w:lsdException w:name="heading 1" w:semiHidden="0" w:uiPriority="9" w:unhideWhenUsed="0" w:qFormat="1"/>
-    <w:lsdException w:name="heading 2" w:uiPriority="9" w:qFormat="1"/>
-    <w:lsdException w:name="heading 3" w:uiPriority="9" w:qFormat="1"/>
-    <w:lsdException w:name="heading 4" w:uiPriority="9" w:qFormat="1"/>
-    <w:lsdException w:name="heading 5" w:uiPriority="9" w:qFormat="1"/>
-    <w:lsdException w:name="heading 6" w:uiPriority="9" w:qFormat="1"/>
-    <w:lsdException w:name="heading 7" w:uiPriority="9" w:qFormat="1"/>
-    <w:lsdException w:name="heading 8" w:uiPriority="9" w:qFormat="1"/>
-    <w:lsdException w:name="heading 9" w:uiPriority="9" w:qFormat="1"/>
-    <w:lsdException w:name="toc 1" w:uiPriority="39"/>
-    <w:lsdException w:name="toc 2" w:uiPriority="39"/>
-    <w:lsdException w:name="toc 3" w:uiPriority="39"/>
-    <w:lsdException w:name="toc 4" w:uiPriority="39"/>
-    <w:lsdException w:name="toc 5" w:uiPriority="39"/>
-    <w:lsdException w:name="toc 6" w:uiPriority="39"/>
-    <w:lsdException w:name="toc 7" w:uiPriority="39"/>
-    <w:lsdException w:name="toc 8" w:uiPriority="39"/>
-    <w:lsdException w:name="toc 9" w:uiPriority="39"/>
-    <w:lsdException w:name="caption" w:uiPriority="35" w:qFormat="1"/>
-    <w:lsdException w:name="Title" w:semiHidden="0" w:uiPriority="10" w:unhideWhenUsed="0" w:qFormat="1"/>
-    <w:lsdException w:name="Default Paragraph Font" w:uiPriority="1"/>
-    <w:lsdException w:name="Subtitle" w:semiHidden="0" w:uiPriority="11" w:unhideWhenUsed="0" w:qFormat="1"/>
-    <w:lsdException w:name="Strong" w:semiHidden="0" w:uiPriority="22" w:unhideWhenUsed="0" w:qFormat="1"/>
-    <w:lsdException w:name="Emphasis" w:semiHidden="0" w:uiPriority="20" w:unhideWhenUsed="0" w:qFormat="1"/>
-    <w:lsdException w:name="Table Grid" w:semiHidden="0" w:uiPriority="39" w:unhideWhenUsed="0"/>
-    <w:lsdException w:name="Note Level 1" w:semiHidden="0" w:unhideWhenUsed="0"/>
-    <w:lsdException w:name="Note Level 2" w:semiHidden="0" w:unhideWhenUsed="0"/>
-    <w:lsdException w:name="Note Level 3" w:semiHidden="0" w:unhideWhenUsed="0"/>
-    <w:lsdException w:name="Note Level 4" w:semiHidden="0" w:unhideWhenUsed="0"/>
-    <w:lsdException w:name="Note Level 5" w:semiHidden="0" w:unhideWhenUsed="0"/>
-    <w:lsdException w:name="Note Level 6" w:semiHidden="0" w:unhideWhenUsed="0"/>
-    <w:lsdException w:name="Note Level 7" w:semiHidden="0" w:unhideWhenUsed="0"/>
-    <w:lsdException w:name="Note Level 8" w:semiHidden="0" w:unhideWhenUsed="0"/>
-    <w:lsdException w:name="Note Level 9" w:semiHidden="0" w:unhideWhenUsed="0"/>
-    <w:lsdException w:name="Placeholder Text" w:unhideWhenUsed="0"/>
-    <w:lsdException w:name="No Spacing" w:semiHidden="0" w:uiPriority="1" w:unhideWhenUsed="0" w:qFormat="1"/>
-    <w:lsdException w:name="Light Shading" w:semiHidden="0" w:uiPriority="60" w:unhideWhenUsed="0"/>
-    <w:lsdException w:name="Light List" w:semiHidden="0" w:uiPriority="61" w:unhideWhenUsed="0"/>
-    <w:lsdException w:name="Light Grid" w:semiHidden="0" w:uiPriority="62" w:unhideWhenUsed="0"/>
-    <w:lsdException w:name="Medium Shading 1" w:semiHidden="0" w:uiPriority="63" w:unhideWhenUsed="0"/>
-    <w:lsdException w:name="Medium Shading 2" w:semiHidden="0" w:uiPriority="64" w:unhideWhenUsed="0"/>
-    <w:lsdException w:name="Medium List 1" w:semiHidden="0" w:uiPriority="65" w:unhideWhenUsed="0"/>
-    <w:lsdException w:name="Medium List 2" w:semiHidden="0" w:uiPriority="66" w:unhideWhenUsed="0"/>
-    <w:lsdException w:name="Medium Grid 1" w:semiHidden="0" w:uiPriority="67" w:unhideWhenUsed="0"/>
-    <w:lsdException w:name="Medium Grid 2" w:semiHidden="0" w:uiPriority="68" w:unhideWhenUsed="0"/>
-    <w:lsdException w:name="Medium Grid 3" w:semiHidden="0" w:uiPriority="69" w:unhideWhenUsed="0"/>
-    <w:lsdException w:name="Dark List" w:semiHidden="0" w:uiPriority="70" w:unhideWhenUsed="0"/>
-    <w:lsdException w:name="Colorful Shading" w:semiHidden="0" w:uiPriority="71" w:unhideWhenUsed="0"/>
-    <w:lsdException w:name="Colorful List" w:semiHidden="0" w:uiPriority="72" w:unhideWhenUsed="0"/>
-    <w:lsdException w:name="Colorful Grid" w:semiHidden="0" w:uiPriority="73" w:unhideWhenUsed="0"/>
-    <w:lsdException w:name="Light Shading Accent 1" w:semiHidden="0" w:uiPriority="60" w:unhideWhenUsed="0"/>
-    <w:lsdException w:name="Light List Accent 1" w:semiHidden="0" w:uiPriority="61" w:unhideWhenUsed="0"/>
-    <w:lsdException w:name="Light Grid Accent 1" w:semiHidden="0" w:uiPriority="62" w:unhideWhenUsed="0"/>
-    <w:lsdException w:name="Medium Shading 1 Accent 1" w:semiHidden="0" w:uiPriority="63" w:unhideWhenUsed="0"/>
-    <w:lsdException w:name="Medium Shading 2 Accent 1" w:semiHidden="0" w:uiPriority="64" w:unhideWhenUsed="0"/>
-    <w:lsdException w:name="Medium List 1 Accent 1" w:semiHidden="0" w:uiPriority="65" w:unhideWhenUsed="0"/>
-    <w:lsdException w:name="Revision" w:unhideWhenUsed="0"/>
-    <w:lsdException w:name="List Paragraph" w:semiHidden="0" w:uiPriority="34" w:unhideWhenUsed="0" w:qFormat="1"/>
-    <w:lsdException w:name="Quote" w:semiHidden="0" w:uiPriority="29" w:unhideWhenUsed="0" w:qFormat="1"/>
-    <w:lsdException w:name="Intense Quote" w:semiHidden="0" w:uiPriority="30" w:unhideWhenUsed="0" w:qFormat="1"/>
-    <w:lsdException w:name="Medium List 2 Accent 1" w:semiHidden="0" w:uiPriority="66" w:unhideWhenUsed="0"/>
-    <w:lsdException w:name="Medium Grid 1 Accent 1" w:semiHidden="0" w:uiPriority="67" w:unhideWhenUsed="0"/>
-    <w:lsdException w:name="Medium Grid 2 Accent 1" w:semiHidden="0" w:uiPriority="68" w:unhideWhenUsed="0"/>
-    <w:lsdException w:name="Medium Grid 3 Accent 1" w:semiHidden="0" w:uiPriority="69" w:unhideWhenUsed="0"/>
-    <w:lsdException w:name="Dark List Accent 1" w:semiHidden="0" w:uiPriority="70" w:unhideWhenUsed="0"/>
-    <w:lsdException w:name="Colorful Shading Accent 1" w:semiHidden="0" w:uiPriority="71" w:unhideWhenUsed="0"/>
-    <w:lsdException w:name="Colorful List Accent 1" w:semiHidden="0" w:uiPriority="72" w:unhideWhenUsed="0"/>
-    <w:lsdException w:name="Colorful Grid Accent 1" w:semiHidden="0" w:uiPriority="73" w:unhideWhenUsed="0"/>
-    <w:lsdException w:name="Light Shading Accent 2" w:semiHidden="0" w:uiPriority="60" w:unhideWhenUsed="0"/>
-    <w:lsdException w:name="Light List Accent 2" w:semiHidden="0" w:uiPriority="61" w:unhideWhenUsed="0"/>
-    <w:lsdException w:name="Light Grid Accent 2" w:semiHidden="0" w:uiPriority="62" w:unhideWhenUsed="0"/>
-    <w:lsdException w:name="Medium Shading 1 Accent 2" w:semiHidden="0" w:uiPriority="63" w:unhideWhenUsed="0"/>
-    <w:lsdException w:name="Medium Shading 2 Accent 2" w:semiHidden="0" w:uiPriority="64" w:unhideWhenUsed="0"/>
-    <w:lsdException w:name="Medium List 1 Accent 2" w:semiHidden="0" w:uiPriority="65" w:unhideWhenUsed="0"/>
-    <w:lsdException w:name="Medium List 2 Accent 2" w:semiHidden="0" w:uiPriority="66" w:unhideWhenUsed="0"/>
-    <w:lsdException w:name="Medium Grid 1 Accent 2" w:semiHidden="0" w:uiPriority="67" w:unhideWhenUsed="0"/>
-    <w:lsdException w:name="Medium Grid 2 Accent 2" w:semiHidden="0" w:uiPriority="68" w:unhideWhenUsed="0"/>
-    <w:lsdException w:name="Medium Grid 3 Accent 2" w:semiHidden="0" w:uiPriority="69" w:unhideWhenUsed="0"/>
-    <w:lsdException w:name="Dark List Accent 2" w:semiHidden="0" w:uiPriority="70" w:unhideWhenUsed="0"/>
-    <w:lsdException w:name="Colorful Shading Accent 2" w:semiHidden="0" w:uiPriority="71" w:unhideWhenUsed="0"/>
-    <w:lsdException w:name="Colorful List Accent 2" w:semiHidden="0" w:uiPriority="72" w:unhideWhenUsed="0"/>
-    <w:lsdException w:name="Colorful Grid Accent 2" w:semiHidden="0" w:uiPriority="73" w:unhideWhenUsed="0"/>
-    <w:lsdException w:name="Light Shading Accent 3" w:semiHidden="0" w:uiPriority="60" w:unhideWhenUsed="0"/>
-    <w:lsdException w:name="Light List Accent 3" w:semiHidden="0" w:uiPriority="61" w:unhideWhenUsed="0"/>
-    <w:lsdException w:name="Light Grid Accent 3" w:semiHidden="0" w:uiPriority="62" w:unhideWhenUsed="0"/>
-    <w:lsdException w:name="Medium Shading 1 Accent 3" w:semiHidden="0" w:uiPriority="63" w:unhideWhenUsed="0"/>
-    <w:lsdException w:name="Medium Shading 2 Accent 3" w:semiHidden="0" w:uiPriority="64" w:unhideWhenUsed="0"/>
-    <w:lsdException w:name="Medium List 1 Accent 3" w:semiHidden="0" w:uiPriority="65" w:unhideWhenUsed="0"/>
-    <w:lsdException w:name="Medium List 2 Accent 3" w:semiHidden="0" w:uiPriority="66" w:unhideWhenUsed="0"/>
-    <w:lsdException w:name="Medium Grid 1 Accent 3" w:semiHidden="0" w:uiPriority="67" w:unhideWhenUsed="0"/>
-    <w:lsdException w:name="Medium Grid 2 Accent 3" w:semiHidden="0" w:uiPriority="68" w:unhideWhenUsed="0"/>
-    <w:lsdException w:name="Medium Grid 3 Accent 3" w:semiHidden="0" w:uiPriority="69" w:unhideWhenUsed="0"/>
-    <w:lsdException w:name="Dark List Accent 3" w:semiHidden="0" w:uiPriority="70" w:unhideWhenUsed="0"/>
-    <w:lsdException w:name="Colorful Shading Accent 3" w:semiHidden="0" w:uiPriority="71" w:unhideWhenUsed="0"/>
-    <w:lsdException w:name="Colorful List Accent 3" w:semiHidden="0" w:uiPriority="72" w:unhideWhenUsed="0"/>
-    <w:lsdException w:name="Colorful Grid Accent 3" w:semiHidden="0" w:uiPriority="73" w:unhideWhenUsed="0"/>
-    <w:lsdException w:name="Light Shading Accent 4" w:semiHidden="0" w:uiPriority="60" w:unhideWhenUsed="0"/>
-    <w:lsdException w:name="Light List Accent 4" w:semiHidden="0" w:uiPriority="61" w:unhideWhenUsed="0"/>
-    <w:lsdException w:name="Light Grid Accent 4" w:semiHidden="0" w:uiPriority="62" w:unhideWhenUsed="0"/>
-    <w:lsdException w:name="Medium Shading 1 Accent 4" w:semiHidden="0" w:uiPriority="63" w:unhideWhenUsed="0"/>
-    <w:lsdException w:name="Medium Shading 2 Accent 4" w:semiHidden="0" w:uiPriority="64" w:unhideWhenUsed="0"/>
-    <w:lsdException w:name="Medium List 1 Accent 4" w:semiHidden="0" w:uiPriority="65" w:unhideWhenUsed="0"/>
-    <w:lsdException w:name="Medium List 2 Accent 4" w:semiHidden="0" w:uiPriority="66" w:unhideWhenUsed="0"/>
-    <w:lsdException w:name="Medium Grid 1 Accent 4" w:semiHidden="0" w:uiPriority="67" w:unhideWhenUsed="0"/>
-    <w:lsdException w:name="Medium Grid 2 Accent 4" w:semiHidden="0" w:uiPriority="68" w:unhideWhenUsed="0"/>
-    <w:lsdException w:name="Medium Grid 3 Accent 4" w:semiHidden="0" w:uiPriority="69" w:unhideWhenUsed="0"/>
-    <w:lsdException w:name="Dark List Accent 4" w:semiHidden="0" w:uiPriority="70" w:unhideWhenUsed="0"/>
-    <w:lsdException w:name="Colorful Shading Accent 4" w:semiHidden="0" w:uiPriority="71" w:unhideWhenUsed="0"/>
-    <w:lsdException w:name="Colorful List Accent 4" w:semiHidden="0" w:uiPriority="72" w:unhideWhenUsed="0"/>
-    <w:lsdException w:name="Colorful Grid Accent 4" w:semiHidden="0" w:uiPriority="73" w:unhideWhenUsed="0"/>
-    <w:lsdException w:name="Light Shading Accent 5" w:semiHidden="0" w:uiPriority="60" w:unhideWhenUsed="0"/>
-    <w:lsdException w:name="Light List Accent 5" w:semiHidden="0" w:uiPriority="61" w:unhideWhenUsed="0"/>
-    <w:lsdException w:name="Light Grid Accent 5" w:semiHidden="0" w:uiPriority="62" w:unhideWhenUsed="0"/>
-    <w:lsdException w:name="Medium Shading 1 Accent 5" w:semiHidden="0" w:uiPriority="63" w:unhideWhenUsed="0"/>
-    <w:lsdException w:name="Medium Shading 2 Accent 5" w:semiHidden="0" w:uiPriority="64" w:unhideWhenUsed="0"/>
-    <w:lsdException w:name="Medium List 1 Accent 5" w:semiHidden="0" w:uiPriority="65" w:unhideWhenUsed="0"/>
-    <w:lsdException w:name="Medium List 2 Accent 5" w:semiHidden="0" w:uiPriority="66" w:unhideWhenUsed="0"/>
-    <w:lsdException w:name="Medium Grid 1 Accent 5" w:semiHidden="0" w:uiPriority="67" w:unhideWhenUsed="0"/>
-    <w:lsdException w:name="Medium Grid 2 Accent 5" w:semiHidden="0" w:uiPriority="68" w:unhideWhenUsed="0"/>
-    <w:lsdException w:name="Medium Grid 3 Accent 5" w:semiHidden="0" w:uiPriority="69" w:unhideWhenUsed="0"/>
-    <w:lsdException w:name="Dark List Accent 5" w:semiHidden="0" w:uiPriority="70" w:unhideWhenUsed="0"/>
-    <w:lsdException w:name="Colorful Shading Accent 5" w:semiHidden="0" w:uiPriority="71" w:unhideWhenUsed="0"/>
-    <w:lsdException w:name="Colorful List Accent 5" w:semiHidden="0" w:uiPriority="72" w:unhideWhenUsed="0"/>
-    <w:lsdException w:name="Colorful Grid Accent 5" w:semiHidden="0" w:uiPriority="73" w:unhideWhenUsed="0"/>
-    <w:lsdException w:name="Light Shading Accent 6" w:semiHidden="0" w:uiPriority="60" w:unhideWhenUsed="0"/>
-    <w:lsdException w:name="Light List Accent 6" w:semiHidden="0" w:uiPriority="61" w:unhideWhenUsed="0"/>
-    <w:lsdException w:name="Light Grid Accent 6" w:semiHidden="0" w:uiPriority="62" w:unhideWhenUsed="0"/>
-    <w:lsdException w:name="Medium Shading 1 Accent 6" w:semiHidden="0" w:uiPriority="63" w:unhideWhenUsed="0"/>
-    <w:lsdException w:name="Medium Shading 2 Accent 6" w:semiHidden="0" w:uiPriority="64" w:unhideWhenUsed="0"/>
-    <w:lsdException w:name="Medium List 1 Accent 6" w:semiHidden="0" w:uiPriority="65" w:unhideWhenUsed="0"/>
-    <w:lsdException w:name="Medium List 2 Accent 6" w:semiHidden="0" w:uiPriority="66" w:unhideWhenUsed="0"/>
-    <w:lsdException w:name="Medium Grid 1 Accent 6" w:semiHidden="0" w:uiPriority="67" w:unhideWhenUsed="0"/>
-    <w:lsdException w:name="Medium Grid 2 Accent 6" w:semiHidden="0" w:uiPriority="68" w:unhideWhenUsed="0"/>
-    <w:lsdException w:name="Medium Grid 3 Accent 6" w:semiHidden="0" w:uiPriority="69" w:unhideWhenUsed="0"/>
-    <w:lsdException w:name="Dark List Accent 6" w:semiHidden="0" w:uiPriority="70" w:unhideWhenUsed="0"/>
-    <w:lsdException w:name="Colorful Shading Accent 6" w:semiHidden="0" w:uiPriority="71" w:unhideWhenUsed="0"/>
-    <w:lsdException w:name="Colorful List Accent 6" w:semiHidden="0" w:uiPriority="72" w:unhideWhenUsed="0"/>
-    <w:lsdException w:name="Colorful Grid Accent 6" w:semiHidden="0" w:uiPriority="73" w:unhideWhenUsed="0"/>
-    <w:lsdException w:name="Subtle Emphasis" w:semiHidden="0" w:uiPriority="19" w:unhideWhenUsed="0" w:qFormat="1"/>
-    <w:lsdException w:name="Intense Emphasis" w:semiHidden="0" w:uiPriority="21" w:unhideWhenUsed="0" w:qFormat="1"/>
-    <w:lsdException w:name="Subtle Reference" w:semiHidden="0" w:uiPriority="31" w:unhideWhenUsed="0" w:qFormat="1"/>
-    <w:lsdException w:name="Intense Reference" w:semiHidden="0" w:uiPriority="32" w:unhideWhenUsed="0" w:qFormat="1"/>
-    <w:lsdException w:name="Book Title" w:semiHidden="0" w:uiPriority="33" w:unhideWhenUsed="0" w:qFormat="1"/>
-    <w:lsdException w:name="Bibliography" w:uiPriority="37"/>
-    <w:lsdException w:name="TOC Heading" w:uiPriority="39" w:qFormat="1"/>
-  </w:latentStyles>
-  <w:style w:type="paragraph" w:default="1" w:styleId="Normal">
-    <w:name w:val="Normal"/>
-    <w:qFormat/>
-  </w:style>
-  <w:style w:type="character" w:default="1" w:styleId="DefaultParagraphFont">
-    <w:name w:val="Default Paragraph Font"/>
-    <w:uiPriority w:val="1"/>
-    <w:semiHidden/>
-    <w:unhideWhenUsed/>
-  </w:style>
-  <w:style w:type="table" w:default="1" w:styleId="TableNormal">
-    <w:name w:val="Normal Table"/>
-    <w:uiPriority w:val="99"/>
-    <w:semiHidden/>
-    <w:unhideWhenUsed/>
-    <w:tblPr>
-      <w:tblInd w:w="0" w:type="dxa"/>
-      <w:tblCellMar>
-        <w:top w:w="0" w:type="dxa"/>
-        <w:left w:w="108" w:type="dxa"/>
-        <w:bottom w:w="0" w:type="dxa"/>
-        <w:right w:w="108" w:type="dxa"/>
-      </w:tblCellMar>
-    </w:tblPr>
-  </w:style>
-  <w:style w:type="numbering" w:default="1" w:styleId="NoList">
-    <w:name w:val="No List"/>
-    <w:uiPriority w:val="99"/>
-    <w:semiHidden/>
-    <w:unhideWhenUsed/>
-  </w:style>
-  <w:style w:type="table" w:styleId="TableGrid">
-    <w:name w:val="Table Grid"/>
-    <w:basedOn w:val="TableNormal"/>
-    <w:uiPriority w:val="39"/>
-    <w:rsid w:val="00750886"/>
-    <w:pPr>
-      <w:spacing w:after="0" w:line="240" w:lineRule="auto"/>
-    </w:pPr>
-    <w:tblPr>
-      <w:tblInd w:w="0" w:type="dxa"/>
-      <w:tblBorders>
-        <w:top w:val="single" w:sz="4" w:space="0" w:color="auto"/>
-        <w:left w:val="single" w:sz="4" w:space="0" w:color="auto"/>
-        <w:bottom w:val="single" w:sz="4" w:space="0" w:color="auto"/>
-        <w:right w:val="single" w:sz="4" w:space="0" w:color="auto"/>
-        <w:insideH w:val="single" w:sz="4" w:space="0" w:color="auto"/>
-        <w:insideV w:val="single" w:sz="4" w:space="0" w:color="auto"/>
-      </w:tblBorders>
-      <w:tblCellMar>
-        <w:top w:w="0" w:type="dxa"/>
-        <w:left w:w="108" w:type="dxa"/>
-        <w:bottom w:w="0" w:type="dxa"/>
-        <w:right w:w="108" w:type="dxa"/>
-      </w:tblCellMar>
-    </w:tblPr>
-  </w:style>
-  <w:style w:type="character" w:styleId="Hyperlink">
-    <w:name w:val="Hyperlink"/>
-    <w:basedOn w:val="DefaultParagraphFont"/>
-    <w:uiPriority w:val="99"/>
-    <w:unhideWhenUsed/>
-    <w:rsid w:val="00750886"/>
-    <w:rPr>
-      <w:color w:val="0563C1" w:themeColor="hyperlink"/>
-      <w:u w:val="single"/>
-    </w:rPr>
-  </w:style>
-  <w:style w:type="paragraph" w:styleId="ListParagraph">
-    <w:name w:val="List Paragraph"/>
-    <w:basedOn w:val="Normal"/>
-    <w:uiPriority w:val="34"/>
-    <w:qFormat/>
-    <w:rsid w:val="00AC6D4E"/>
-    <w:pPr>
-      <w:ind w:left="720"/>
-      <w:contextualSpacing/>
-    </w:pPr>
-  </w:style>
-  <w:style w:type="paragraph" w:styleId="BalloonText">
-    <w:name w:val="Balloon Text"/>
-    <w:basedOn w:val="Normal"/>
-    <w:link w:val="BalloonTextChar"/>
-    <w:uiPriority w:val="99"/>
-    <w:semiHidden/>
-    <w:unhideWhenUsed/>
-    <w:rsid w:val="00CF2516"/>
-    <w:pPr>
-      <w:spacing w:after="0" w:line="240" w:lineRule="auto"/>
-    </w:pPr>
-    <w:rPr>
-      <w:rFonts w:ascii="Segoe UI" w:hAnsi="Segoe UI" w:cs="Segoe UI"/>
-      <w:sz w:val="18"/>
-      <w:szCs w:val="18"/>
-    </w:rPr>
-  </w:style>
-  <w:style w:type="character" w:customStyle="1" w:styleId="BalloonTextChar">
-    <w:name w:val="Balloon Text Char"/>
-    <w:basedOn w:val="DefaultParagraphFont"/>
-    <w:link w:val="BalloonText"/>
-    <w:uiPriority w:val="99"/>
-    <w:semiHidden/>
-    <w:rsid w:val="00CF2516"/>
-    <w:rPr>
-      <w:rFonts w:ascii="Segoe UI" w:hAnsi="Segoe UI" w:cs="Segoe UI"/>
-      <w:sz w:val="18"/>
-      <w:szCs w:val="18"/>
-    </w:rPr>
-  </w:style>
-</w:styles>
-</file>
-
-<file path=word/stylesWithEffects.xml><?xml version="1.0" encoding="utf-8"?>
-<w:styles xmlns:wpc="http://schemas.microsoft.com/office/word/2010/wordprocessingCanvas" xmlns:mo="http://schemas.microsoft.com/office/mac/office/2008/main" xmlns:mc="http://schemas.openxmlformats.org/markup-compatibility/2006" xmlns:mv="urn:schemas-microsoft-com:mac:vml" xmlns:o="urn:schemas-microsoft-com:office:office" xmlns:r="http://schemas.openxmlformats.org/officeDocument/2006/relationships" xmlns:m="http://schemas.openxmlformats.org/officeDocument/2006/math" xmlns:v="urn:schemas-microsoft-com:vml" xmlns:wp14="http://schemas.microsoft.com/office/word/2010/wordprocessingDrawing" xmlns:wp="http://schemas.openxmlformats.org/drawingml/2006/wordprocessingDrawing" xmlns:w10="urn:schemas-microsoft-com:office:word" xmlns:w="http://schemas.openxmlformats.org/wordprocessingml/2006/main" xmlns:w14="http://schemas.microsoft.com/office/word/2010/wordml" xmlns:wpg="http://schemas.microsoft.com/office/word/2010/wordprocessingGroup" xmlns:wpi="http://schemas.microsoft.com/office/word/2010/wordprocessingInk" xmlns:wne="http://schemas.microsoft.com/office/word/2006/wordml" xmlns:wps="http://schemas.microsoft.com/office/word/2010/wordprocessingShape" mc:Ignorable="w14 wp14">
-  <w:docDefaults>
-    <w:rPrDefault>
-      <w:rPr>
-        <w:rFonts w:asciiTheme="minorHAnsi" w:eastAsiaTheme="minorHAnsi" w:hAnsiTheme="minorHAnsi" w:cstheme="minorBidi"/>
-        <w:sz w:val="22"/>
-        <w:szCs w:val="22"/>
-        <w:lang w:val="en-US" w:eastAsia="en-US" w:bidi="ar-SA"/>
-      </w:rPr>
-    </w:rPrDefault>
-    <w:pPrDefault>
-      <w:pPr>
-        <w:spacing w:after="160" w:line="259" w:lineRule="auto"/>
-      </w:pPr>
-    </w:pPrDefault>
-  </w:docDefaults>
-  <w:latentStyles w:defLockedState="0" w:defUIPriority="99" w:defSemiHidden="1" w:defUnhideWhenUsed="1" w:defQFormat="0" w:count="276">
-    <w:lsdException w:name="Normal" w:semiHidden="0" w:uiPriority="0" w:unhideWhenUsed="0" w:qFormat="1"/>
-    <w:lsdException w:name="heading 1" w:semiHidden="0" w:uiPriority="9" w:unhideWhenUsed="0" w:qFormat="1"/>
-    <w:lsdException w:name="heading 2" w:uiPriority="9" w:qFormat="1"/>
-    <w:lsdException w:name="heading 3" w:uiPriority="9" w:qFormat="1"/>
-    <w:lsdException w:name="heading 4" w:uiPriority="9" w:qFormat="1"/>
-    <w:lsdException w:name="heading 5" w:uiPriority="9" w:qFormat="1"/>
-    <w:lsdException w:name="heading 6" w:uiPriority="9" w:qFormat="1"/>
-    <w:lsdException w:name="heading 7" w:uiPriority="9" w:qFormat="1"/>
-    <w:lsdException w:name="heading 8" w:uiPriority="9" w:qFormat="1"/>
-    <w:lsdException w:name="heading 9" w:uiPriority="9" w:qFormat="1"/>
-    <w:lsdException w:name="toc 1" w:uiPriority="39"/>
-    <w:lsdException w:name="toc 2" w:uiPriority="39"/>
-    <w:lsdException w:name="toc 3" w:uiPriority="39"/>
-    <w:lsdException w:name="toc 4" w:uiPriority="39"/>
-    <w:lsdException w:name="toc 5" w:uiPriority="39"/>
-    <w:lsdException w:name="toc 6" w:uiPriority="39"/>
-    <w:lsdException w:name="toc 7" w:uiPriority="39"/>
-    <w:lsdException w:name="toc 8" w:uiPriority="39"/>
-    <w:lsdException w:name="toc 9" w:uiPriority="39"/>
-    <w:lsdException w:name="caption" w:uiPriority="35" w:qFormat="1"/>
-    <w:lsdException w:name="Title" w:semiHidden="0" w:uiPriority="10" w:unhideWhenUsed="0" w:qFormat="1"/>
-    <w:lsdException w:name="Default Paragraph Font" w:uiPriority="1"/>
-    <w:lsdException w:name="Subtitle" w:semiHidden="0" w:uiPriority="11" w:unhideWhenUsed="0" w:qFormat="1"/>
-    <w:lsdException w:name="Strong" w:semiHidden="0" w:uiPriority="22" w:unhideWhenUsed="0" w:qFormat="1"/>
-    <w:lsdException w:name="Emphasis" w:semiHidden="0" w:uiPriority="20" w:unhideWhenUsed="0" w:qFormat="1"/>
-    <w:lsdException w:name="Table Grid" w:semiHidden="0" w:uiPriority="39" w:unhideWhenUsed="0"/>
-    <w:lsdException w:name="Note Level 1" w:semiHidden="0" w:unhideWhenUsed="0"/>
-    <w:lsdException w:name="Note Level 2" w:semiHidden="0" w:unhideWhenUsed="0"/>
-    <w:lsdException w:name="Note Level 3" w:semiHidden="0" w:unhideWhenUsed="0"/>
-    <w:lsdException w:name="Note Level 4" w:semiHidden="0" w:unhideWhenUsed="0"/>
-    <w:lsdException w:name="Note Level 5" w:semiHidden="0" w:unhideWhenUsed="0"/>
-    <w:lsdException w:name="Note Level 6" w:semiHidden="0" w:unhideWhenUsed="0"/>
-    <w:lsdException w:name="Note Level 7" w:semiHidden="0" w:unhideWhenUsed="0"/>
-    <w:lsdException w:name="Note Level 8" w:semiHidden="0" w:unhideWhenUsed="0"/>
-    <w:lsdException w:name="Note Level 9" w:semiHidden="0" w:unhideWhenUsed="0"/>
-    <w:lsdException w:name="Placeholder Text" w:unhideWhenUsed="0"/>
-    <w:lsdException w:name="No Spacing" w:semiHidden="0" w:uiPriority="1" w:unhideWhenUsed="0" w:qFormat="1"/>
-    <w:lsdException w:name="Light Shading" w:semiHidden="0" w:uiPriority="60" w:unhideWhenUsed="0"/>
-    <w:lsdException w:name="Light List" w:semiHidden="0" w:uiPriority="61" w:unhideWhenUsed="0"/>
-    <w:lsdException w:name="Light Grid" w:semiHidden="0" w:uiPriority="62" w:unhideWhenUsed="0"/>
-    <w:lsdException w:name="Medium Shading 1" w:semiHidden="0" w:uiPriority="63" w:unhideWhenUsed="0"/>
-    <w:lsdException w:name="Medium Shading 2" w:semiHidden="0" w:uiPriority="64" w:unhideWhenUsed="0"/>
-    <w:lsdException w:name="Medium List 1" w:semiHidden="0" w:uiPriority="65" w:unhideWhenUsed="0"/>
-    <w:lsdException w:name="Medium List 2" w:semiHidden="0" w:uiPriority="66" w:unhideWhenUsed="0"/>
-    <w:lsdException w:name="Medium Grid 1" w:semiHidden="0" w:uiPriority="67" w:unhideWhenUsed="0"/>
-    <w:lsdException w:name="Medium Grid 2" w:semiHidden="0" w:uiPriority="68" w:unhideWhenUsed="0"/>
-    <w:lsdException w:name="Medium Grid 3" w:semiHidden="0" w:uiPriority="69" w:unhideWhenUsed="0"/>
-    <w:lsdException w:name="Dark List" w:semiHidden="0" w:uiPriority="70" w:unhideWhenUsed="0"/>
-    <w:lsdException w:name="Colorful Shading" w:semiHidden="0" w:uiPriority="71" w:unhideWhenUsed="0"/>
-    <w:lsdException w:name="Colorful List" w:semiHidden="0" w:uiPriority="72" w:unhideWhenUsed="0"/>
-    <w:lsdException w:name="Colorful Grid" w:semiHidden="0" w:uiPriority="73" w:unhideWhenUsed="0"/>
-    <w:lsdException w:name="Light Shading Accent 1" w:semiHidden="0" w:uiPriority="60" w:unhideWhenUsed="0"/>
-    <w:lsdException w:name="Light List Accent 1" w:semiHidden="0" w:uiPriority="61" w:unhideWhenUsed="0"/>
-    <w:lsdException w:name="Light Grid Accent 1" w:semiHidden="0" w:uiPriority="62" w:unhideWhenUsed="0"/>
-    <w:lsdException w:name="Medium Shading 1 Accent 1" w:semiHidden="0" w:uiPriority="63" w:unhideWhenUsed="0"/>
-    <w:lsdException w:name="Medium Shading 2 Accent 1" w:semiHidden="0" w:uiPriority="64" w:unhideWhenUsed="0"/>
-    <w:lsdException w:name="Medium List 1 Accent 1" w:semiHidden="0" w:uiPriority="65" w:unhideWhenUsed="0"/>
-    <w:lsdException w:name="Revision" w:unhideWhenUsed="0"/>
-    <w:lsdException w:name="List Paragraph" w:semiHidden="0" w:uiPriority="34" w:unhideWhenUsed="0" w:qFormat="1"/>
-    <w:lsdException w:name="Quote" w:semiHidden="0" w:uiPriority="29" w:unhideWhenUsed="0" w:qFormat="1"/>
-    <w:lsdException w:name="Intense Quote" w:semiHidden="0" w:uiPriority="30" w:unhideWhenUsed="0" w:qFormat="1"/>
-    <w:lsdException w:name="Medium List 2 Accent 1" w:semiHidden="0" w:uiPriority="66" w:unhideWhenUsed="0"/>
-    <w:lsdException w:name="Medium Grid 1 Accent 1" w:semiHidden="0" w:uiPriority="67" w:unhideWhenUsed="0"/>
-    <w:lsdException w:name="Medium Grid 2 Accent 1" w:semiHidden="0" w:uiPriority="68" w:unhideWhenUsed="0"/>
-    <w:lsdException w:name="Medium Grid 3 Accent 1" w:semiHidden="0" w:uiPriority="69" w:unhideWhenUsed="0"/>
-    <w:lsdException w:name="Dark List Accent 1" w:semiHidden="0" w:uiPriority="70" w:unhideWhenUsed="0"/>
-    <w:lsdException w:name="Colorful Shading Accent 1" w:semiHidden="0" w:uiPriority="71" w:unhideWhenUsed="0"/>
-    <w:lsdException w:name="Colorful List Accent 1" w:semiHidden="0" w:uiPriority="72" w:unhideWhenUsed="0"/>
-    <w:lsdException w:name="Colorful Grid Accent 1" w:semiHidden="0" w:uiPriority="73" w:unhideWhenUsed="0"/>
-    <w:lsdException w:name="Light Shading Accent 2" w:semiHidden="0" w:uiPriority="60" w:unhideWhenUsed="0"/>
-    <w:lsdException w:name="Light List Accent 2" w:semiHidden="0" w:uiPriority="61" w:unhideWhenUsed="0"/>
-    <w:lsdException w:name="Light Grid Accent 2" w:semiHidden="0" w:uiPriority="62" w:unhideWhenUsed="0"/>
-    <w:lsdException w:name="Medium Shading 1 Accent 2" w:semiHidden="0" w:uiPriority="63" w:unhideWhenUsed="0"/>
-    <w:lsdException w:name="Medium Shading 2 Accent 2" w:semiHidden="0" w:uiPriority="64" w:unhideWhenUsed="0"/>
-    <w:lsdException w:name="Medium List 1 Accent 2" w:semiHidden="0" w:uiPriority="65" w:unhideWhenUsed="0"/>
-    <w:lsdException w:name="Medium List 2 Accent 2" w:semiHidden="0" w:uiPriority="66" w:unhideWhenUsed="0"/>
-    <w:lsdException w:name="Medium Grid 1 Accent 2" w:semiHidden="0" w:uiPriority="67" w:unhideWhenUsed="0"/>
-    <w:lsdException w:name="Medium Grid 2 Accent 2" w:semiHidden="0" w:uiPriority="68" w:unhideWhenUsed="0"/>
-    <w:lsdException w:name="Medium Grid 3 Accent 2" w:semiHidden="0" w:uiPriority="69" w:unhideWhenUsed="0"/>
-    <w:lsdException w:name="Dark List Accent 2" w:semiHidden="0" w:uiPriority="70" w:unhideWhenUsed="0"/>
-    <w:lsdException w:name="Colorful Shading Accent 2" w:semiHidden="0" w:uiPriority="71" w:unhideWhenUsed="0"/>
-    <w:lsdException w:name="Colorful List Accent 2" w:semiHidden="0" w:uiPriority="72" w:unhideWhenUsed="0"/>
-    <w:lsdException w:name="Colorful Grid Accent 2" w:semiHidden="0" w:uiPriority="73" w:unhideWhenUsed="0"/>
-    <w:lsdException w:name="Light Shading Accent 3" w:semiHidden="0" w:uiPriority="60" w:unhideWhenUsed="0"/>
-    <w:lsdException w:name="Light List Accent 3" w:semiHidden="0" w:uiPriority="61" w:unhideWhenUsed="0"/>
-    <w:lsdException w:name="Light Grid Accent 3" w:semiHidden="0" w:uiPriority="62" w:unhideWhenUsed="0"/>
-    <w:lsdException w:name="Medium Shading 1 Accent 3" w:semiHidden="0" w:uiPriority="63" w:unhideWhenUsed="0"/>
-    <w:lsdException w:name="Medium Shading 2 Accent 3" w:semiHidden="0" w:uiPriority="64" w:unhideWhenUsed="0"/>
-    <w:lsdException w:name="Medium List 1 Accent 3" w:semiHidden="0" w:uiPriority="65" w:unhideWhenUsed="0"/>
-    <w:lsdException w:name="Medium List 2 Accent 3" w:semiHidden="0" w:uiPriority="66" w:unhideWhenUsed="0"/>
-    <w:lsdException w:name="Medium Grid 1 Accent 3" w:semiHidden="0" w:uiPriority="67" w:unhideWhenUsed="0"/>
-    <w:lsdException w:name="Medium Grid 2 Accent 3" w:semiHidden="0" w:uiPriority="68" w:unhideWhenUsed="0"/>
-    <w:lsdException w:name="Medium Grid 3 Accent 3" w:semiHidden="0" w:uiPriority="69" w:unhideWhenUsed="0"/>
-    <w:lsdException w:name="Dark List Accent 3" w:semiHidden="0" w:uiPriority="70" w:unhideWhenUsed="0"/>
-    <w:lsdException w:name="Colorful Shading Accent 3" w:semiHidden="0" w:uiPriority="71" w:unhideWhenUsed="0"/>
-    <w:lsdException w:name="Colorful List Accent 3" w:semiHidden="0" w:uiPriority="72" w:unhideWhenUsed="0"/>
-    <w:lsdException w:name="Colorful Grid Accent 3" w:semiHidden="0" w:uiPriority="73" w:unhideWhenUsed="0"/>
-    <w:lsdException w:name="Light Shading Accent 4" w:semiHidden="0" w:uiPriority="60" w:unhideWhenUsed="0"/>
-    <w:lsdException w:name="Light List Accent 4" w:semiHidden="0" w:uiPriority="61" w:unhideWhenUsed="0"/>
-    <w:lsdException w:name="Light Grid Accent 4" w:semiHidden="0" w:uiPriority="62" w:unhideWhenUsed="0"/>
-    <w:lsdException w:name="Medium Shading 1 Accent 4" w:semiHidden="0" w:uiPriority="63" w:unhideWhenUsed="0"/>
-    <w:lsdException w:name="Medium Shading 2 Accent 4" w:semiHidden="0" w:uiPriority="64" w:unhideWhenUsed="0"/>
-    <w:lsdException w:name="Medium List 1 Accent 4" w:semiHidden="0" w:uiPriority="65" w:unhideWhenUsed="0"/>
-    <w:lsdException w:name="Medium List 2 Accent 4" w:semiHidden="0" w:uiPriority="66" w:unhideWhenUsed="0"/>
-    <w:lsdException w:name="Medium Grid 1 Accent 4" w:semiHidden="0" w:uiPriority="67" w:unhideWhenUsed="0"/>
-    <w:lsdException w:name="Medium Grid 2 Accent 4" w:semiHidden="0" w:uiPriority="68" w:unhideWhenUsed="0"/>
-    <w:lsdException w:name="Medium Grid 3 Accent 4" w:semiHidden="0" w:uiPriority="69" w:unhideWhenUsed="0"/>
-    <w:lsdException w:name="Dark List Accent 4" w:semiHidden="0" w:uiPriority="70" w:unhideWhenUsed="0"/>
-    <w:lsdException w:name="Colorful Shading Accent 4" w:semiHidden="0" w:uiPriority="71" w:unhideWhenUsed="0"/>
-    <w:lsdException w:name="Colorful List Accent 4" w:semiHidden="0" w:uiPriority="72" w:unhideWhenUsed="0"/>
-    <w:lsdException w:name="Colorful Grid Accent 4" w:semiHidden="0" w:uiPriority="73" w:unhideWhenUsed="0"/>
-    <w:lsdException w:name="Light Shading Accent 5" w:semiHidden="0" w:uiPriority="60" w:unhideWhenUsed="0"/>
-    <w:lsdException w:name="Light List Accent 5" w:semiHidden="0" w:uiPriority="61" w:unhideWhenUsed="0"/>
-    <w:lsdException w:name="Light Grid Accent 5" w:semiHidden="0" w:uiPriority="62" w:unhideWhenUsed="0"/>
-    <w:lsdException w:name="Medium Shading 1 Accent 5" w:semiHidden="0" w:uiPriority="63" w:unhideWhenUsed="0"/>
-    <w:lsdException w:name="Medium Shading 2 Accent 5" w:semiHidden="0" w:uiPriority="64" w:unhideWhenUsed="0"/>
-    <w:lsdException w:name="Medium List 1 Accent 5" w:semiHidden="0" w:uiPriority="65" w:unhideWhenUsed="0"/>
-    <w:lsdException w:name="Medium List 2 Accent 5" w:semiHidden="0" w:uiPriority="66" w:unhideWhenUsed="0"/>
-    <w:lsdException w:name="Medium Grid 1 Accent 5" w:semiHidden="0" w:uiPriority="67" w:unhideWhenUsed="0"/>
-    <w:lsdException w:name="Medium Grid 2 Accent 5" w:semiHidden="0" w:uiPriority="68" w:unhideWhenUsed="0"/>
-    <w:lsdException w:name="Medium Grid 3 Accent 5" w:semiHidden="0" w:uiPriority="69" w:unhideWhenUsed="0"/>
-    <w:lsdException w:name="Dark List Accent 5" w:semiHidden="0" w:uiPriority="70" w:unhideWhenUsed="0"/>
-    <w:lsdException w:name="Colorful Shading Accent 5" w:semiHidden="0" w:uiPriority="71" w:unhideWhenUsed="0"/>
-    <w:lsdException w:name="Colorful List Accent 5" w:semiHidden="0" w:uiPriority="72" w:unhideWhenUsed="0"/>
-    <w:lsdException w:name="Colorful Grid Accent 5" w:semiHidden="0" w:uiPriority="73" w:unhideWhenUsed="0"/>
-    <w:lsdException w:name="Light Shading Accent 6" w:semiHidden="0" w:uiPriority="60" w:unhideWhenUsed="0"/>
-    <w:lsdException w:name="Light List Accent 6" w:semiHidden="0" w:uiPriority="61" w:unhideWhenUsed="0"/>
-    <w:lsdException w:name="Light Grid Accent 6" w:semiHidden="0" w:uiPriority="62" w:unhideWhenUsed="0"/>
-    <w:lsdException w:name="Medium Shading 1 Accent 6" w:semiHidden="0" w:uiPriority="63" w:unhideWhenUsed="0"/>
-    <w:lsdException w:name="Medium Shading 2 Accent 6" w:semiHidden="0" w:uiPriority="64" w:unhideWhenUsed="0"/>
-    <w:lsdException w:name="Medium List 1 Accent 6" w:semiHidden="0" w:uiPriority="65" w:unhideWhenUsed="0"/>
-    <w:lsdException w:name="Medium List 2 Accent 6" w:semiHidden="0" w:uiPriority="66" w:unhideWhenUsed="0"/>
-    <w:lsdException w:name="Medium Grid 1 Accent 6" w:semiHidden="0" w:uiPriority="67" w:unhideWhenUsed="0"/>
-    <w:lsdException w:name="Medium Grid 2 Accent 6" w:semiHidden="0" w:uiPriority="68" w:unhideWhenUsed="0"/>
-    <w:lsdException w:name="Medium Grid 3 Accent 6" w:semiHidden="0" w:uiPriority="69" w:unhideWhenUsed="0"/>
-    <w:lsdException w:name="Dark List Accent 6" w:semiHidden="0" w:uiPriority="70" w:unhideWhenUsed="0"/>
-    <w:lsdException w:name="Colorful Shading Accent 6" w:semiHidden="0" w:uiPriority="71" w:unhideWhenUsed="0"/>
-    <w:lsdException w:name="Colorful List Accent 6" w:semiHidden="0" w:uiPriority="72" w:unhideWhenUsed="0"/>
-    <w:lsdException w:name="Colorful Grid Accent 6" w:semiHidden="0" w:uiPriority="73" w:unhideWhenUsed="0"/>
-    <w:lsdException w:name="Subtle Emphasis" w:semiHidden="0" w:uiPriority="19" w:unhideWhenUsed="0" w:qFormat="1"/>
-    <w:lsdException w:name="Intense Emphasis" w:semiHidden="0" w:uiPriority="21" w:unhideWhenUsed="0" w:qFormat="1"/>
-    <w:lsdException w:name="Subtle Reference" w:semiHidden="0" w:uiPriority="31" w:unhideWhenUsed="0" w:qFormat="1"/>
-    <w:lsdException w:name="Intense Reference" w:semiHidden="0" w:uiPriority="32" w:unhideWhenUsed="0" w:qFormat="1"/>
-    <w:lsdException w:name="Book Title" w:semiHidden="0" w:uiPriority="33" w:unhideWhenUsed="0" w:qFormat="1"/>
-    <w:lsdException w:name="Bibliography" w:uiPriority="37"/>
-    <w:lsdException w:name="TOC Heading" w:uiPriority="39" w:qFormat="1"/>
+  <w:latentStyles w:defLockedState="0" w:defUIPriority="99" w:defSemiHidden="0" w:defUnhideWhenUsed="0" w:defQFormat="0" w:count="380">
+    <w:lsdException w:name="Normal" w:uiPriority="0" w:qFormat="1"/>
+    <w:lsdException w:name="heading 1" w:uiPriority="9" w:qFormat="1"/>
+    <w:lsdException w:name="heading 2" w:semiHidden="1" w:uiPriority="9" w:unhideWhenUsed="1" w:qFormat="1"/>
+    <w:lsdException w:name="heading 3" w:semiHidden="1" w:uiPriority="9" w:unhideWhenUsed="1" w:qFormat="1"/>
+    <w:lsdException w:name="heading 4" w:semiHidden="1" w:uiPriority="9" w:unhideWhenUsed="1" w:qFormat="1"/>
+    <w:lsdException w:name="heading 5" w:semiHidden="1" w:uiPriority="9" w:unhideWhenUsed="1" w:qFormat="1"/>
+    <w:lsdException w:name="heading 6" w:semiHidden="1" w:uiPriority="9" w:unhideWhenUsed="1" w:qFormat="1"/>
+    <w:lsdException w:name="heading 7" w:semiHidden="1" w:uiPriority="9" w:unhideWhenUsed="1" w:qFormat="1"/>
+    <w:lsdException w:name="heading 8" w:semiHidden="1" w:uiPriority="9" w:unhideWhenUsed="1" w:qFormat="1"/>
+    <w:lsdException w:name="heading 9" w:semiHidden="1" w:uiPriority="9" w:unhideWhenUsed="1" w:qFormat="1"/>
+    <w:lsdException w:name="index 1" w:semiHidden="1" w:unhideWhenUsed="1"/>
+    <w:lsdException w:name="index 2" w:semiHidden="1" w:unhideWhenUsed="1"/>
+    <w:lsdException w:name="index 3" w:semiHidden="1" w:unhideWhenUsed="1"/>
+    <w:lsdException w:name="index 4" w:semiHidden="1" w:unhideWhenUsed="1"/>
+    <w:lsdException w:name="index 5" w:semiHidden="1" w:unhideWhenUsed="1"/>
+    <w:lsdException w:name="index 6" w:semiHidden="1" w:unhideWhenUsed="1"/>
+    <w:lsdException w:name="index 7" w:semiHidden="1" w:unhideWhenUsed="1"/>
+    <w:lsdException w:name="index 8" w:semiHidden="1" w:unhideWhenUsed="1"/>
+    <w:lsdException w:name="index 9" w:semiHidden="1" w:unhideWhenUsed="1"/>
+    <w:lsdException w:name="toc 1" w:semiHidden="1" w:uiPriority="39" w:unhideWhenUsed="1"/>
+    <w:lsdException w:name="toc 2" w:semiHidden="1" w:uiPriority="39" w:unhideWhenUsed="1"/>
+    <w:lsdException w:name="toc 3" w:semiHidden="1" w:uiPriority="39" w:unhideWhenUsed="1"/>
+    <w:lsdException w:name="toc 4" w:semiHidden="1" w:uiPriority="39" w:unhideWhenUsed="1"/>
+    <w:lsdException w:name="toc 5" w:semiHidden="1" w:uiPriority="39" w:unhideWhenUsed="1"/>
+    <w:lsdException w:name="toc 6" w:semiHidden="1" w:uiPriority="39" w:unhideWhenUsed="1"/>
+    <w:lsdException w:name="toc 7" w:semiHidden="1" w:uiPriority="39" w:unhideWhenUsed="1"/>
+    <w:lsdException w:name="toc 8" w:semiHidden="1" w:uiPriority="39" w:unhideWhenUsed="1"/>
+    <w:lsdException w:name="toc 9" w:semiHidden="1" w:uiPriority="39" w:unhideWhenUsed="1"/>
+    <w:lsdException w:name="Normal Indent" w:semiHidden="1" w:unhideWhenUsed="1"/>
+    <w:lsdException w:name="footnote text" w:semiHidden="1" w:unhideWhenUsed="1"/>
+    <w:lsdException w:name="annotation text" w:semiHidden="1" w:unhideWhenUsed="1"/>
+    <w:lsdException w:name="header" w:semiHidden="1" w:unhideWhenUsed="1"/>
+    <w:lsdException w:name="footer" w:semiHidden="1" w:unhideWhenUsed="1"/>
+    <w:lsdException w:name="index heading" w:semiHidden="1" w:unhideWhenUsed="1"/>
+    <w:lsdException w:name="caption" w:semiHidden="1" w:uiPriority="35" w:unhideWhenUsed="1" w:qFormat="1"/>
+    <w:lsdException w:name="table of figures" w:semiHidden="1" w:unhideWhenUsed="1"/>
+    <w:lsdException w:name="envelope address" w:semiHidden="1" w:unhideWhenUsed="1"/>
+    <w:lsdException w:name="envelope return" w:semiHidden="1" w:unhideWhenUsed="1"/>
+    <w:lsdException w:name="footnote reference" w:semiHidden="1" w:unhideWhenUsed="1"/>
+    <w:lsdException w:name="annotation reference" w:semiHidden="1" w:unhideWhenUsed="1"/>
+    <w:lsdException w:name="line number" w:semiHidden="1" w:unhideWhenUsed="1"/>
+    <w:lsdException w:name="page number" w:semiHidden="1" w:unhideWhenUsed="1"/>
+    <w:lsdException w:name="endnote reference" w:semiHidden="1" w:unhideWhenUsed="1"/>
+    <w:lsdException w:name="endnote text" w:semiHidden="1" w:unhideWhenUsed="1"/>
+    <w:lsdException w:name="table of authorities" w:semiHidden="1" w:unhideWhenUsed="1"/>
+    <w:lsdException w:name="macro" w:semiHidden="1" w:unhideWhenUsed="1"/>
+    <w:lsdException w:name="toa heading" w:semiHidden="1" w:unhideWhenUsed="1"/>
+    <w:lsdException w:name="List" w:semiHidden="1" w:unhideWhenUsed="1"/>
+    <w:lsdException w:name="List Bullet" w:semiHidden="1" w:unhideWhenUsed="1"/>
+    <w:lsdException w:name="List Number" w:semiHidden="1" w:unhideWhenUsed="1"/>
+    <w:lsdException w:name="List 2" w:semiHidden="1" w:unhideWhenUsed="1"/>
+    <w:lsdException w:name="List 3" w:semiHidden="1" w:unhideWhenUsed="1"/>
+    <w:lsdException w:name="List 4" w:semiHidden="1" w:unhideWhenUsed="1"/>
+    <w:lsdException w:name="List 5" w:semiHidden="1" w:unhideWhenUsed="1"/>
+    <w:lsdException w:name="List Bullet 2" w:semiHidden="1" w:unhideWhenUsed="1"/>
+    <w:lsdException w:name="List Bullet 3" w:semiHidden="1" w:unhideWhenUsed="1"/>
+    <w:lsdException w:name="List Bullet 4" w:semiHidden="1" w:unhideWhenUsed="1"/>
+    <w:lsdException w:name="List Bullet 5" w:semiHidden="1" w:unhideWhenUsed="1"/>
+    <w:lsdException w:name="List Number 2" w:semiHidden="1" w:unhideWhenUsed="1"/>
+    <w:lsdException w:name="List Number 3" w:semiHidden="1" w:unhideWhenUsed="1"/>
+    <w:lsdException w:name="List Number 4" w:semiHidden="1" w:unhideWhenUsed="1"/>
+    <w:lsdException w:name="List Number 5" w:semiHidden="1" w:unhideWhenUsed="1"/>
+    <w:lsdException w:name="Title" w:uiPriority="10" w:qFormat="1"/>
+    <w:lsdException w:name="Closing" w:semiHidden="1" w:unhideWhenUsed="1"/>
+    <w:lsdException w:name="Signature" w:semiHidden="1" w:unhideWhenUsed="1"/>
+    <w:lsdException w:name="Default Paragraph Font" w:semiHidden="1" w:uiPriority="1" w:unhideWhenUsed="1"/>
+    <w:lsdException w:name="Body Text" w:semiHidden="1" w:unhideWhenUsed="1"/>
+    <w:lsdException w:name="Body Text Indent" w:semiHidden="1" w:unhideWhenUsed="1"/>
+    <w:lsdException w:name="List Continue" w:semiHidden="1" w:unhideWhenUsed="1"/>
+    <w:lsdException w:name="List Continue 2" w:semiHidden="1" w:unhideWhenUsed="1"/>
+    <w:lsdException w:name="List Continue 3" w:semiHidden="1" w:unhideWhenUsed="1"/>
+    <w:lsdException w:name="List Continue 4" w:semiHidden="1" w:unhideWhenUsed="1"/>
+    <w:lsdException w:name="List Continue 5" w:semiHidden="1" w:unhideWhenUsed="1"/>
+    <w:lsdException w:name="Message Header" w:semiHidden="1" w:unhideWhenUsed="1"/>
+    <w:lsdException w:name="Subtitle" w:uiPriority="11" w:qFormat="1"/>
+    <w:lsdException w:name="Salutation" w:semiHidden="1" w:unhideWhenUsed="1"/>
+    <w:lsdException w:name="Date" w:semiHidden="1" w:unhideWhenUsed="1"/>
+    <w:lsdException w:name="Body Text First Indent" w:semiHidden="1" w:unhideWhenUsed="1"/>
+    <w:lsdException w:name="Body Text First Indent 2" w:semiHidden="1" w:unhideWhenUsed="1"/>
+    <w:lsdException w:name="Note Heading" w:semiHidden="1" w:unhideWhenUsed="1"/>
+    <w:lsdException w:name="Body Text 2" w:semiHidden="1" w:unhideWhenUsed="1"/>
+    <w:lsdException w:name="Body Text 3" w:semiHidden="1" w:unhideWhenUsed="1"/>
+    <w:lsdException w:name="Body Text Indent 2" w:semiHidden="1" w:unhideWhenUsed="1"/>
+    <w:lsdException w:name="Body Text Indent 3" w:semiHidden="1" w:unhideWhenUsed="1"/>
+    <w:lsdException w:name="Block Text" w:semiHidden="1" w:unhideWhenUsed="1"/>
+    <w:lsdException w:name="Hyperlink" w:semiHidden="1" w:unhideWhenUsed="1"/>
+    <w:lsdException w:name="FollowedHyperlink" w:semiHidden="1" w:unhideWhenUsed="1"/>
+    <w:lsdException w:name="Strong" w:uiPriority="22" w:qFormat="1"/>
+    <w:lsdException w:name="Emphasis" w:uiPriority="20" w:qFormat="1"/>
+    <w:lsdException w:name="Document Map" w:semiHidden="1" w:unhideWhenUsed="1"/>
+    <w:lsdException w:name="Plain Text" w:semiHidden="1" w:unhideWhenUsed="1"/>
+    <w:lsdException w:name="E-mail Signature" w:semiHidden="1" w:unhideWhenUsed="1"/>
+    <w:lsdException w:name="HTML Top of Form" w:semiHidden="1" w:unhideWhenUsed="1"/>
+    <w:lsdException w:name="HTML Bottom of Form" w:semiHidden="1" w:unhideWhenUsed="1"/>
+    <w:lsdException w:name="Normal (Web)" w:semiHidden="1" w:unhideWhenUsed="1"/>
+    <w:lsdException w:name="HTML Acronym" w:semiHidden="1" w:unhideWhenUsed="1"/>
+    <w:lsdException w:name="HTML Address" w:semiHidden="1" w:unhideWhenUsed="1"/>
+    <w:lsdException w:name="HTML Cite" w:semiHidden="1" w:unhideWhenUsed="1"/>
+    <w:lsdException w:name="HTML Code" w:semiHidden="1" w:unhideWhenUsed="1"/>
+    <w:lsdException w:name="HTML Definition" w:semiHidden="1" w:unhideWhenUsed="1"/>
+    <w:lsdException w:name="HTML Keyboard" w:semiHidden="1" w:unhideWhenUsed="1"/>
+    <w:lsdException w:name="HTML Preformatted" w:semiHidden="1" w:unhideWhenUsed="1"/>
+    <w:lsdException w:name="HTML Sample" w:semiHidden="1" w:unhideWhenUsed="1"/>
+    <w:lsdException w:name="HTML Typewriter" w:semiHidden="1" w:unhideWhenUsed="1"/>
+    <w:lsdException w:name="HTML Variable" w:semiHidden="1" w:unhideWhenUsed="1"/>
+    <w:lsdException w:name="Normal Table" w:semiHidden="1" w:unhideWhenUsed="1"/>
+    <w:lsdException w:name="annotation subject" w:semiHidden="1" w:unhideWhenUsed="1"/>
+    <w:lsdException w:name="No List" w:semiHidden="1" w:unhideWhenUsed="1"/>
+    <w:lsdException w:name="Outline List 1" w:semiHidden="1" w:unhideWhenUsed="1"/>
+    <w:lsdException w:name="Outline List 2" w:semiHidden="1" w:unhideWhenUsed="1"/>
+    <w:lsdException w:name="Outline List 3" w:semiHidden="1" w:unhideWhenUsed="1"/>
+    <w:lsdException w:name="Table Simple 1" w:semiHidden="1" w:unhideWhenUsed="1"/>
+    <w:lsdException w:name="Table Simple 2" w:semiHidden="1" w:unhideWhenUsed="1"/>
+    <w:lsdException w:name="Table Simple 3" w:semiHidden="1" w:unhideWhenUsed="1"/>
+    <w:lsdException w:name="Table Classic 1" w:semiHidden="1" w:unhideWhenUsed="1"/>
+    <w:lsdException w:name="Table Classic 2" w:semiHidden="1" w:unhideWhenUsed="1"/>
+    <w:lsdException w:name="Table Classic 3" w:semiHidden="1" w:unhideWhenUsed="1"/>
+    <w:lsdException w:name="Table Classic 4" w:semiHidden="1" w:unhideWhenUsed="1"/>
+    <w:lsdException w:name="Table Colorful 1" w:semiHidden="1" w:unhideWhenUsed="1"/>
+    <w:lsdException w:name="Table Colorful 2" w:semiHidden="1" w:unhideWhenUsed="1"/>
+    <w:lsdException w:name="Table Colorful 3" w:semiHidden="1" w:unhideWhenUsed="1"/>
+    <w:lsdException w:name="Table Columns 1" w:semiHidden="1" w:unhideWhenUsed="1"/>
+    <w:lsdException w:name="Table Columns 2" w:semiHidden="1" w:unhideWhenUsed="1"/>
+    <w:lsdException w:name="Table Columns 3" w:semiHidden="1" w:unhideWhenUsed="1"/>
+    <w:lsdException w:name="Table Columns 4" w:semiHidden="1" w:unhideWhenUsed="1"/>
+    <w:lsdException w:name="Table Columns 5" w:semiHidden="1" w:unhideWhenUsed="1"/>
+    <w:lsdException w:name="Table Grid 1" w:semiHidden="1" w:unhideWhenUsed="1"/>
+    <w:lsdException w:name="Table Grid 2" w:semiHidden="1" w:unhideWhenUsed="1"/>
+    <w:lsdException w:name="Table Grid 3" w:semiHidden="1" w:unhideWhenUsed="1"/>
+    <w:lsdException w:name="Table Grid 4" w:semiHidden="1" w:unhideWhenUsed="1"/>
+    <w:lsdException w:name="Table Grid 5" w:semiHidden="1" w:unhideWhenUsed="1"/>
+    <w:lsdException w:name="Table Grid 6" w:semiHidden="1" w:unhideWhenUsed="1"/>
+    <w:lsdException w:name="Table Grid 7" w:semiHidden="1" w:unhideWhenUsed="1"/>
+    <w:lsdException w:name="Table Grid 8" w:semiHidden="1" w:unhideWhenUsed="1"/>
+    <w:lsdException w:name="Table List 1" w:semiHidden="1" w:unhideWhenUsed="1"/>
+    <w:lsdException w:name="Table List 2" w:semiHidden="1" w:unhideWhenUsed="1"/>
+    <w:lsdException w:name="Table List 3" w:semiHidden="1" w:unhideWhenUsed="1"/>
+    <w:lsdException w:name="Table List 4" w:semiHidden="1" w:unhideWhenUsed="1"/>
+    <w:lsdException w:name="Table List 5" w:semiHidden="1" w:unhideWhenUsed="1"/>
+    <w:lsdException w:name="Table List 6" w:semiHidden="1" w:unhideWhenUsed="1"/>
+    <w:lsdException w:name="Table List 7" w:semiHidden="1" w:unhideWhenUsed="1"/>
+    <w:lsdException w:name="Table List 8" w:semiHidden="1" w:unhideWhenUsed="1"/>
+    <w:lsdException w:name="Table 3D effects 1" w:semiHidden="1" w:unhideWhenUsed="1"/>
+    <w:lsdException w:name="Table 3D effects 2" w:semiHidden="1" w:unhideWhenUsed="1"/>
+    <w:lsdException w:name="Table 3D effects 3" w:semiHidden="1" w:unhideWhenUsed="1"/>
+    <w:lsdException w:name="Table Contemporary" w:semiHidden="1" w:unhideWhenUsed="1"/>
+    <w:lsdException w:name="Table Elegant" w:semiHidden="1" w:unhideWhenUsed="1"/>
+    <w:lsdException w:name="Table Professional" w:semiHidden="1" w:unhideWhenUsed="1"/>
+    <w:lsdException w:name="Table Subtle 1" w:semiHidden="1" w:unhideWhenUsed="1"/>
+    <w:lsdException w:name="Table Subtle 2" w:semiHidden="1" w:unhideWhenUsed="1"/>
+    <w:lsdException w:name="Table Web 1" w:semiHidden="1" w:unhideWhenUsed="1"/>
+    <w:lsdException w:name="Table Web 2" w:semiHidden="1" w:unhideWhenUsed="1"/>
+    <w:lsdException w:name="Table Web 3" w:semiHidden="1" w:unhideWhenUsed="1"/>
+    <w:lsdException w:name="Balloon Text" w:semiHidden="1" w:unhideWhenUsed="1"/>
+    <w:lsdException w:name="Table Grid" w:uiPriority="39"/>
+    <w:lsdException w:name="Table Theme" w:semiHidden="1" w:unhideWhenUsed="1"/>
+    <w:lsdException w:name="Placeholder Text" w:semiHidden="1"/>
+    <w:lsdException w:name="No Spacing" w:uiPriority="1" w:qFormat="1"/>
+    <w:lsdException w:name="Light Shading" w:uiPriority="60"/>
+    <w:lsdException w:name="Light List" w:uiPriority="61"/>
+    <w:lsdException w:name="Light Grid" w:uiPriority="62"/>
+    <w:lsdException w:name="Medium Shading 1" w:uiPriority="63"/>
+    <w:lsdException w:name="Medium Shading 2" w:uiPriority="64"/>
+    <w:lsdException w:name="Medium List 1" w:uiPriority="65"/>
+    <w:lsdException w:name="Medium List 2" w:uiPriority="66"/>
+    <w:lsdException w:name="Medium Grid 1" w:uiPriority="67"/>
+    <w:lsdException w:name="Medium Grid 2" w:uiPriority="68"/>
+    <w:lsdException w:name="Medium Grid 3" w:uiPriority="69"/>
+    <w:lsdException w:name="Dark List" w:uiPriority="70"/>
+    <w:lsdException w:name="Colorful Shading" w:uiPriority="71"/>
+    <w:lsdException w:name="Colorful List" w:uiPriority="72"/>
+    <w:lsdException w:name="Colorful Grid" w:uiPriority="73"/>
+    <w:lsdException w:name="Light Shading Accent 1" w:uiPriority="60"/>
+    <w:lsdException w:name="Light List Accent 1" w:uiPriority="61"/>
+    <w:lsdException w:name="Light Grid Accent 1" w:uiPriority="62"/>
+    <w:lsdException w:name="Medium Shading 1 Accent 1" w:uiPriority="63"/>
+    <w:lsdException w:name="Medium Shading 2 Accent 1" w:uiPriority="64"/>
+    <w:lsdException w:name="Medium List 1 Accent 1" w:uiPriority="65"/>
+    <w:lsdException w:name="Revision" w:semiHidden="1"/>
+    <w:lsdException w:name="List Paragraph" w:uiPriority="34" w:qFormat="1"/>
+    <w:lsdException w:name="Quote" w:uiPriority="29" w:qFormat="1"/>
+    <w:lsdException w:name="Intense Quote" w:uiPriority="30" w:qFormat="1"/>
+    <w:lsdException w:name="Medium List 2 Accent 1" w:uiPriority="66"/>
+    <w:lsdException w:name="Medium Grid 1 Accent 1" w:uiPriority="67"/>
+    <w:lsdException w:name="Medium Grid 2 Accent 1" w:uiPriority="68"/>
+    <w:lsdException w:name="Medium Grid 3 Accent 1" w:uiPriority="69"/>
+    <w:lsdException w:name="Dark List Accent 1" w:uiPriority="70"/>
+    <w:lsdException w:name="Colorful Shading Accent 1" w:uiPriority="71"/>
+    <w:lsdException w:name="Colorful List Accent 1" w:uiPriority="72"/>
+    <w:lsdException w:name="Colorful Grid Accent 1" w:uiPriority="73"/>
+    <w:lsdException w:name="Light Shading Accent 2" w:uiPriority="60"/>
+    <w:lsdException w:name="Light List Accent 2" w:uiPriority="61"/>
+    <w:lsdException w:name="Light Grid Accent 2" w:uiPriority="62"/>
+    <w:lsdException w:name="Medium Shading 1 Accent 2" w:uiPriority="63"/>
+    <w:lsdException w:name="Medium Shading 2 Accent 2" w:uiPriority="64"/>
+    <w:lsdException w:name="Medium List 1 Accent 2" w:uiPriority="65"/>
+    <w:lsdException w:name="Medium List 2 Accent 2" w:uiPriority="66"/>
+    <w:lsdException w:name="Medium Grid 1 Accent 2" w:uiPriority="67"/>
+    <w:lsdException w:name="Medium Grid 2 Accent 2" w:uiPriority="68"/>
+    <w:lsdException w:name="Medium Grid 3 Accent 2" w:uiPriority="69"/>
+    <w:lsdException w:name="Dark List Accent 2" w:uiPriority="70"/>
+    <w:lsdException w:name="Colorful Shading Accent 2" w:uiPriority="71"/>
+    <w:lsdException w:name="Colorful List Accent 2" w:uiPriority="72"/>
+    <w:lsdException w:name="Colorful Grid Accent 2" w:uiPriority="73"/>
+    <w:lsdException w:name="Light Shading Accent 3" w:uiPriority="60"/>
+    <w:lsdException w:name="Light List Accent 3" w:uiPriority="61"/>
+    <w:lsdException w:name="Light Grid Accent 3" w:uiPriority="62"/>
+    <w:lsdException w:name="Medium Shading 1 Accent 3" w:uiPriority="63"/>
+    <w:lsdException w:name="Medium Shading 2 Accent 3" w:uiPriority="64"/>
+    <w:lsdException w:name="Medium List 1 Accent 3" w:uiPriority="65"/>
+    <w:lsdException w:name="Medium List 2 Accent 3" w:uiPriority="66"/>
+    <w:lsdException w:name="Medium Grid 1 Accent 3" w:uiPriority="67"/>
+    <w:lsdException w:name="Medium Grid 2 Accent 3" w:uiPriority="68"/>
+    <w:lsdException w:name="Medium Grid 3 Accent 3" w:uiPriority="69"/>
+    <w:lsdException w:name="Dark List Accent 3" w:uiPriority="70"/>
+    <w:lsdException w:name="Colorful Shading Accent 3" w:uiPriority="71"/>
+    <w:lsdException w:name="Colorful List Accent 3" w:uiPriority="72"/>
+    <w:lsdException w:name="Colorful Grid Accent 3" w:uiPriority="73"/>
+    <w:lsdException w:name="Light Shading Accent 4" w:uiPriority="60"/>
+    <w:lsdException w:name="Light List Accent 4" w:uiPriority="61"/>
+    <w:lsdException w:name="Light Grid Accent 4" w:uiPriority="62"/>
+    <w:lsdException w:name="Medium Shading 1 Accent 4" w:uiPriority="63"/>
+    <w:lsdException w:name="Medium Shading 2 Accent 4" w:uiPriority="64"/>
+    <w:lsdException w:name="Medium List 1 Accent 4" w:uiPriority="65"/>
+    <w:lsdException w:name="Medium List 2 Accent 4" w:uiPriority="66"/>
+    <w:lsdException w:name="Medium Grid 1 Accent 4" w:uiPriority="67"/>
+    <w:lsdException w:name="Medium Grid 2 Accent 4" w:uiPriority="68"/>
+    <w:lsdException w:name="Medium Grid 3 Accent 4" w:uiPriority="69"/>
+    <w:lsdException w:name="Dark List Accent 4" w:uiPriority="70"/>
+    <w:lsdException w:name="Colorful Shading Accent 4" w:uiPriority="71"/>
+    <w:lsdException w:name="Colorful List Accent 4" w:uiPriority="72"/>
+    <w:lsdException w:name="Colorful Grid Accent 4" w:uiPriority="73"/>
+    <w:lsdException w:name="Light Shading Accent 5" w:uiPriority="60"/>
+    <w:lsdException w:name="Light List Accent 5" w:uiPriority="61"/>
+    <w:lsdException w:name="Light Grid Accent 5" w:uiPriority="62"/>
+    <w:lsdException w:name="Medium Shading 1 Accent 5" w:uiPriority="63"/>
+    <w:lsdException w:name="Medium Shading 2 Accent 5" w:uiPriority="64"/>
+    <w:lsdException w:name="Medium List 1 Accent 5" w:uiPriority="65"/>
+    <w:lsdException w:name="Medium List 2 Accent 5" w:uiPriority="66"/>
+    <w:lsdException w:name="Medium Grid 1 Accent 5" w:uiPriority="67"/>
+    <w:lsdException w:name="Medium Grid 2 Accent 5" w:uiPriority="68"/>
+    <w:lsdException w:name="Medium Grid 3 Accent 5" w:uiPriority="69"/>
+    <w:lsdException w:name="Dark List Accent 5" w:uiPriority="70"/>
+    <w:lsdException w:name="Colorful Shading Accent 5" w:uiPriority="71"/>
+    <w:lsdException w:name="Colorful List Accent 5" w:uiPriority="72"/>
+    <w:lsdException w:name="Colorful Grid Accent 5" w:uiPriority="73"/>
+    <w:lsdException w:name="Light Shading Accent 6" w:uiPriority="60"/>
+    <w:lsdException w:name="Light List Accent 6" w:uiPriority="61"/>
+    <w:lsdException w:name="Light Grid Accent 6" w:uiPriority="62"/>
+    <w:lsdException w:name="Medium Shading 1 Accent 6" w:uiPriority="63"/>
+    <w:lsdException w:name="Medium Shading 2 Accent 6" w:uiPriority="64"/>
+    <w:lsdException w:name="Medium List 1 Accent 6" w:uiPriority="65"/>
+    <w:lsdException w:name="Medium List 2 Accent 6" w:uiPriority="66"/>
+    <w:lsdException w:name="Medium Grid 1 Accent 6" w:uiPriority="67"/>
+    <w:lsdException w:name="Medium Grid 2 Accent 6" w:uiPriority="68"/>
+    <w:lsdException w:name="Medium Grid 3 Accent 6" w:uiPriority="69"/>
+    <w:lsdException w:name="Dark List Accent 6" w:uiPriority="70"/>
+    <w:lsdException w:name="Colorful Shading Accent 6" w:uiPriority="71"/>
+    <w:lsdException w:name="Colorful List Accent 6" w:uiPriority="72"/>
+    <w:lsdException w:name="Colorful Grid Accent 6" w:uiPriority="73"/>
+    <w:lsdException w:name="Subtle Emphasis" w:uiPriority="19" w:qFormat="1"/>
+    <w:lsdException w:name="Intense Emphasis" w:uiPriority="21" w:qFormat="1"/>
+    <w:lsdException w:name="Subtle Reference" w:uiPriority="31" w:qFormat="1"/>
+    <w:lsdException w:name="Intense Reference" w:uiPriority="32" w:qFormat="1"/>
+    <w:lsdException w:name="Book Title" w:uiPriority="33" w:qFormat="1"/>
+    <w:lsdException w:name="Bibliography" w:semiHidden="1" w:uiPriority="37" w:unhideWhenUsed="1"/>
+    <w:lsdException w:name="TOC Heading" w:semiHidden="1" w:uiPriority="39" w:unhideWhenUsed="1" w:qFormat="1"/>
+    <w:lsdException w:name="Plain Table 1" w:uiPriority="41"/>
+    <w:lsdException w:name="Plain Table 2" w:uiPriority="42"/>
+    <w:lsdException w:name="Plain Table 3" w:uiPriority="43"/>
+    <w:lsdException w:name="Plain Table 4" w:uiPriority="44"/>
+    <w:lsdException w:name="Plain Table 5" w:uiPriority="45"/>
+    <w:lsdException w:name="Grid Table Light" w:uiPriority="40"/>
+    <w:lsdException w:name="Grid Table 1 Light" w:uiPriority="46"/>
+    <w:lsdException w:name="Grid Table 2" w:uiPriority="47"/>
+    <w:lsdException w:name="Grid Table 3" w:uiPriority="48"/>
+    <w:lsdException w:name="Grid Table 4" w:uiPriority="49"/>
+    <w:lsdException w:name="Grid Table 5 Dark" w:uiPriority="50"/>
+    <w:lsdException w:name="Grid Table 6 Colorful" w:uiPriority="51"/>
+    <w:lsdException w:name="Grid Table 7 Colorful" w:uiPriority="52"/>
+    <w:lsdException w:name="Grid Table 1 Light Accent 1" w:uiPriority="46"/>
+    <w:lsdException w:name="Grid Table 2 Accent 1" w:uiPriority="47"/>
+    <w:lsdException w:name="Grid Table 3 Accent 1" w:uiPriority="48"/>
+    <w:lsdException w:name="Grid Table 4 Accent 1" w:uiPriority="49"/>
+    <w:lsdException w:name="Grid Table 5 Dark Accent 1" w:uiPriority="50"/>
+    <w:lsdException w:name="Grid Table 6 Colorful Accent 1" w:uiPriority="51"/>
+    <w:lsdException w:name="Grid Table 7 Colorful Accent 1" w:uiPriority="52"/>
+    <w:lsdException w:name="Grid Table 1 Light Accent 2" w:uiPriority="46"/>
+    <w:lsdException w:name="Grid Table 2 Accent 2" w:uiPriority="47"/>
+    <w:lsdException w:name="Grid Table 3 Accent 2" w:uiPriority="48"/>
+    <w:lsdException w:name="Grid Table 4 Accent 2" w:uiPriority="49"/>
+    <w:lsdException w:name="Grid Table 5 Dark Accent 2" w:uiPriority="50"/>
+    <w:lsdException w:name="Grid Table 6 Colorful Accent 2" w:uiPriority="51"/>
+    <w:lsdException w:name="Grid Table 7 Colorful Accent 2" w:uiPriority="52"/>
+    <w:lsdException w:name="Grid Table 1 Light Accent 3" w:uiPriority="46"/>
+    <w:lsdException w:name="Grid Table 2 Accent 3" w:uiPriority="47"/>
+    <w:lsdException w:name="Grid Table 3 Accent 3" w:uiPriority="48"/>
+    <w:lsdException w:name="Grid Table 4 Accent 3" w:uiPriority="49"/>
+    <w:lsdException w:name="Grid Table 5 Dark Accent 3" w:uiPriority="50"/>
+    <w:lsdException w:name="Grid Table 6 Colorful Accent 3" w:uiPriority="51"/>
+    <w:lsdException w:name="Grid Table 7 Colorful Accent 3" w:uiPriority="52"/>
+    <w:lsdException w:name="Grid Table 1 Light Accent 4" w:uiPriority="46"/>
+    <w:lsdException w:name="Grid Table 2 Accent 4" w:uiPriority="47"/>
+    <w:lsdException w:name="Grid Table 3 Accent 4" w:uiPriority="48"/>
+    <w:lsdException w:name="Grid Table 4 Accent 4" w:uiPriority="49"/>
+    <w:lsdException w:name="Grid Table 5 Dark Accent 4" w:uiPriority="50"/>
+    <w:lsdException w:name="Grid Table 6 Colorful Accent 4" w:uiPriority="51"/>
+    <w:lsdException w:name="Grid Table 7 Colorful Accent 4" w:uiPriority="52"/>
+    <w:lsdException w:name="Grid Table 1 Light Accent 5" w:uiPriority="46"/>
+    <w:lsdException w:name="Grid Table 2 Accent 5" w:uiPriority="47"/>
+    <w:lsdException w:name="Grid Table 3 Accent 5" w:uiPriority="48"/>
+    <w:lsdException w:name="Grid Table 4 Accent 5" w:uiPriority="49"/>
+    <w:lsdException w:name="Grid Table 5 Dark Accent 5" w:uiPriority="50"/>
+    <w:lsdException w:name="Grid Table 6 Colorful Accent 5" w:uiPriority="51"/>
+    <w:lsdException w:name="Grid Table 7 Colorful Accent 5" w:uiPriority="52"/>
+    <w:lsdException w:name="Grid Table 1 Light Accent 6" w:uiPriority="46"/>
+    <w:lsdException w:name="Grid Table 2 Accent 6" w:uiPriority="47"/>
+    <w:lsdException w:name="Grid Table 3 Accent 6" w:uiPriority="48"/>
+    <w:lsdException w:name="Grid Table 4 Accent 6" w:uiPriority="49"/>
+    <w:lsdException w:name="Grid Table 5 Dark Accent 6" w:uiPriority="50"/>
+    <w:lsdException w:name="Grid Table 6 Colorful Accent 6" w:uiPriority="51"/>
+    <w:lsdException w:name="Grid Table 7 Colorful Accent 6" w:uiPriority="52"/>
+    <w:lsdException w:name="List Table 1 Light" w:uiPriority="46"/>
+    <w:lsdException w:name="List Table 2" w:uiPriority="47"/>
+    <w:lsdException w:name="List Table 3" w:uiPriority="48"/>
+    <w:lsdException w:name="List Table 4" w:uiPriority="49"/>
+    <w:lsdException w:name="List Table 5 Dark" w:uiPriority="50"/>
+    <w:lsdException w:name="List Table 6 Colorful" w:uiPriority="51"/>
+    <w:lsdException w:name="List Table 7 Colorful" w:uiPriority="52"/>
+    <w:lsdException w:name="List Table 1 Light Accent 1" w:uiPriority="46"/>
+    <w:lsdException w:name="List Table 2 Accent 1" w:uiPriority="47"/>
+    <w:lsdException w:name="List Table 3 Accent 1" w:uiPriority="48"/>
+    <w:lsdException w:name="List Table 4 Accent 1" w:uiPriority="49"/>
+    <w:lsdException w:name="List Table 5 Dark Accent 1" w:uiPriority="50"/>
+    <w:lsdException w:name="List Table 6 Colorful Accent 1" w:uiPriority="51"/>
+    <w:lsdException w:name="List Table 7 Colorful Accent 1" w:uiPriority="52"/>
+    <w:lsdException w:name="List Table 1 Light Accent 2" w:uiPriority="46"/>
+    <w:lsdException w:name="List Table 2 Accent 2" w:uiPriority="47"/>
+    <w:lsdException w:name="List Table 3 Accent 2" w:uiPriority="48"/>
+    <w:lsdException w:name="List Table 4 Accent 2" w:uiPriority="49"/>
+    <w:lsdException w:name="List Table 5 Dark Accent 2" w:uiPriority="50"/>
+    <w:lsdException w:name="List Table 6 Colorful Accent 2" w:uiPriority="51"/>
+    <w:lsdException w:name="List Table 7 Colorful Accent 2" w:uiPriority="52"/>
+    <w:lsdException w:name="List Table 1 Light Accent 3" w:uiPriority="46"/>
+    <w:lsdException w:name="List Table 2 Accent 3" w:uiPriority="47"/>
+    <w:lsdException w:name="List Table 3 Accent 3" w:uiPriority="48"/>
+    <w:lsdException w:name="List Table 4 Accent 3" w:uiPriority="49"/>
+    <w:lsdException w:name="List Table 5 Dark Accent 3" w:uiPriority="50"/>
+    <w:lsdException w:name="List Table 6 Colorful Accent 3" w:uiPriority="51"/>
+    <w:lsdException w:name="List Table 7 Colorful Accent 3" w:uiPriority="52"/>
+    <w:lsdException w:name="List Table 1 Light Accent 4" w:uiPriority="46"/>
+    <w:lsdException w:name="List Table 2 Accent 4" w:uiPriority="47"/>
+    <w:lsdException w:name="List Table 3 Accent 4" w:uiPriority="48"/>
+    <w:lsdException w:name="List Table 4 Accent 4" w:uiPriority="49"/>
+    <w:lsdException w:name="List Table 5 Dark Accent 4" w:uiPriority="50"/>
+    <w:lsdException w:name="List Table 6 Colorful Accent 4" w:uiPriority="51"/>
+    <w:lsdException w:name="List Table 7 Colorful Accent 4" w:uiPriority="52"/>
+    <w:lsdException w:name="List Table 1 Light Accent 5" w:uiPriority="46"/>
+    <w:lsdException w:name="List Table 2 Accent 5" w:uiPriority="47"/>
+    <w:lsdException w:name="List Table 3 Accent 5" w:uiPriority="48"/>
+    <w:lsdException w:name="List Table 4 Accent 5" w:uiPriority="49"/>
+    <w:lsdException w:name="List Table 5 Dark Accent 5" w:uiPriority="50"/>
+    <w:lsdException w:name="List Table 6 Colorful Accent 5" w:uiPriority="51"/>
+    <w:lsdException w:name="List Table 7 Colorful Accent 5" w:uiPriority="52"/>
+    <w:lsdException w:name="List Table 1 Light Accent 6" w:uiPriority="46"/>
+    <w:lsdException w:name="List Table 2 Accent 6" w:uiPriority="47"/>
+    <w:lsdException w:name="List Table 3 Accent 6" w:uiPriority="48"/>
+    <w:lsdException w:name="List Table 4 Accent 6" w:uiPriority="49"/>
+    <w:lsdException w:name="List Table 5 Dark Accent 6" w:uiPriority="50"/>
+    <w:lsdException w:name="List Table 6 Colorful Accent 6" w:uiPriority="51"/>
+    <w:lsdException w:name="List Table 7 Colorful Accent 6" w:uiPriority="52"/>
   </w:latentStyles>
   <w:style w:type="paragraph" w:default="1" w:styleId="Normal">
     <w:name w:val="Normal"/>
@@ -3269,7 +3051,7 @@
   <a:extraClrSchemeLst/>
   <a:extLst>
     <a:ext uri="{05A4C25C-085E-4340-85A3-A5531E510DB2}">
-      <thm15:themeFamily xmlns="" xmlns:thm15="http://schemas.microsoft.com/office/thememl/2012/main" name="Office Theme" id="{62F939B6-93AF-4DB8-9C6B-D6C7DFDC589F}" vid="{4A3C46E8-61CC-4603-A589-7422A47A8E4A}"/>
+      <thm15:themeFamily xmlns:thm15="http://schemas.microsoft.com/office/thememl/2012/main" name="Office Theme" id="{62F939B6-93AF-4DB8-9C6B-D6C7DFDC589F}" vid="{4A3C46E8-61CC-4603-A589-7422A47A8E4A}"/>
     </a:ext>
   </a:extLst>
 </a:theme>

</xml_diff>

<commit_message>
Update resume, about and projects
Add big data project and update skills to include Spark
Update summary on about page with different kinds of technology
experience
</commit_message>
<xml_diff>
--- a/tech/shaurya-arora-regular-raw.docx
+++ b/tech/shaurya-arora-regular-raw.docx
@@ -141,7 +141,25 @@
                 <w:sz w:val="24"/>
                 <w:szCs w:val="24"/>
               </w:rPr>
-              <w:t xml:space="preserve"> github: shaurya947</w:t>
+              <w:t xml:space="preserve"> </w:t>
+            </w:r>
+            <w:proofErr w:type="spellStart"/>
+            <w:r>
+              <w:rPr>
+                <w:rFonts w:ascii="Times New Roman" w:hAnsi="Times New Roman" w:cs="Times New Roman"/>
+                <w:sz w:val="24"/>
+                <w:szCs w:val="24"/>
+              </w:rPr>
+              <w:t>github</w:t>
+            </w:r>
+            <w:proofErr w:type="spellEnd"/>
+            <w:r>
+              <w:rPr>
+                <w:rFonts w:ascii="Times New Roman" w:hAnsi="Times New Roman" w:cs="Times New Roman"/>
+                <w:sz w:val="24"/>
+                <w:szCs w:val="24"/>
+              </w:rPr>
+              <w:t>: shaurya947</w:t>
             </w:r>
           </w:p>
         </w:tc>
@@ -424,8 +442,16 @@
               <w:rPr>
                 <w:rFonts w:ascii="Cambria" w:hAnsi="Cambria"/>
               </w:rPr>
-              <w:t xml:space="preserve">React, Material-UI, Node, </w:t>
-            </w:r>
+              <w:t>React,</w:t>
+            </w:r>
+            <w:r>
+              <w:rPr>
+                <w:rFonts w:ascii="Cambria" w:hAnsi="Cambria"/>
+              </w:rPr>
+              <w:t xml:space="preserve"> Node, </w:t>
+            </w:r>
+            <w:bookmarkStart w:id="0" w:name="_GoBack"/>
+            <w:bookmarkEnd w:id="0"/>
             <w:r>
               <w:rPr>
                 <w:rFonts w:ascii="Cambria" w:hAnsi="Cambria"/>
@@ -436,13 +462,19 @@
               <w:rPr>
                 <w:rFonts w:ascii="Cambria" w:hAnsi="Cambria"/>
               </w:rPr>
+              <w:t xml:space="preserve">Apache Spark, </w:t>
+            </w:r>
+            <w:r>
+              <w:rPr>
+                <w:rFonts w:ascii="Cambria" w:hAnsi="Cambria"/>
+              </w:rPr>
               <w:t xml:space="preserve">Redux, jQuery, </w:t>
             </w:r>
             <w:r>
               <w:rPr>
                 <w:rFonts w:ascii="Cambria" w:hAnsi="Cambria"/>
               </w:rPr>
-              <w:t>Webpack, Bootstrap</w:t>
+              <w:t>Bootstrap</w:t>
             </w:r>
           </w:p>
         </w:tc>
@@ -476,12 +508,28 @@
                 <w:rFonts w:ascii="Cambria" w:hAnsi="Cambria"/>
               </w:rPr>
             </w:pPr>
-            <w:r>
-              <w:rPr>
-                <w:rFonts w:ascii="Cambria" w:hAnsi="Cambria"/>
-              </w:rPr>
-              <w:t>Atlassian tools (JIRA/ HipChat), Waffle.io, Git</w:t>
-            </w:r>
+            <w:proofErr w:type="spellStart"/>
+            <w:r>
+              <w:rPr>
+                <w:rFonts w:ascii="Cambria" w:hAnsi="Cambria"/>
+              </w:rPr>
+              <w:t>Atlassian</w:t>
+            </w:r>
+            <w:proofErr w:type="spellEnd"/>
+            <w:r>
+              <w:rPr>
+                <w:rFonts w:ascii="Cambria" w:hAnsi="Cambria"/>
+              </w:rPr>
+              <w:t xml:space="preserve"> tools (JIRA/ HipChat), Waffle.io, </w:t>
+            </w:r>
+            <w:proofErr w:type="spellStart"/>
+            <w:r>
+              <w:rPr>
+                <w:rFonts w:ascii="Cambria" w:hAnsi="Cambria"/>
+              </w:rPr>
+              <w:t>Git</w:t>
+            </w:r>
+            <w:proofErr w:type="spellEnd"/>
           </w:p>
         </w:tc>
       </w:tr>
@@ -572,7 +620,21 @@
               <w:rPr>
                 <w:rFonts w:ascii="Cambria" w:hAnsi="Cambria"/>
               </w:rPr>
-              <w:t>Call-Em-All, Frisco, TX</w:t>
+              <w:t>Call-</w:t>
+            </w:r>
+            <w:proofErr w:type="spellStart"/>
+            <w:r>
+              <w:rPr>
+                <w:rFonts w:ascii="Cambria" w:hAnsi="Cambria"/>
+              </w:rPr>
+              <w:t>Em</w:t>
+            </w:r>
+            <w:proofErr w:type="spellEnd"/>
+            <w:r>
+              <w:rPr>
+                <w:rFonts w:ascii="Cambria" w:hAnsi="Cambria"/>
+              </w:rPr>
+              <w:t>-All, Frisco, TX</w:t>
             </w:r>
           </w:p>
         </w:tc>
@@ -684,7 +746,21 @@
         <w:rPr>
           <w:rFonts w:ascii="Cambria" w:hAnsi="Cambria"/>
         </w:rPr>
-        <w:t xml:space="preserve">Deployed Node app using Heroku and AWS that </w:t>
+        <w:t xml:space="preserve">Deployed Node app using </w:t>
+      </w:r>
+      <w:proofErr w:type="spellStart"/>
+      <w:r>
+        <w:rPr>
+          <w:rFonts w:ascii="Cambria" w:hAnsi="Cambria"/>
+        </w:rPr>
+        <w:t>Heroku</w:t>
+      </w:r>
+      <w:proofErr w:type="spellEnd"/>
+      <w:r>
+        <w:rPr>
+          <w:rFonts w:ascii="Cambria" w:hAnsi="Cambria"/>
+        </w:rPr>
+        <w:t xml:space="preserve"> and AWS that </w:t>
       </w:r>
       <w:r>
         <w:rPr>
@@ -728,13 +804,27 @@
         <w:rPr>
           <w:rFonts w:ascii="Cambria" w:hAnsi="Cambria"/>
         </w:rPr>
-        <w:t xml:space="preserve"> Restif</w:t>
-      </w:r>
-      <w:r>
-        <w:rPr>
-          <w:rFonts w:ascii="Cambria" w:hAnsi="Cambria"/>
-        </w:rPr>
-        <w:t>y, Mongoose and Bluebird (Promises)</w:t>
+        <w:t xml:space="preserve"> </w:t>
+      </w:r>
+      <w:proofErr w:type="spellStart"/>
+      <w:r>
+        <w:rPr>
+          <w:rFonts w:ascii="Cambria" w:hAnsi="Cambria"/>
+        </w:rPr>
+        <w:t>Restif</w:t>
+      </w:r>
+      <w:r>
+        <w:rPr>
+          <w:rFonts w:ascii="Cambria" w:hAnsi="Cambria"/>
+        </w:rPr>
+        <w:t>y</w:t>
+      </w:r>
+      <w:proofErr w:type="spellEnd"/>
+      <w:r>
+        <w:rPr>
+          <w:rFonts w:ascii="Cambria" w:hAnsi="Cambria"/>
+        </w:rPr>
+        <w:t>, Mongoose and Bluebird (Promises)</w:t>
       </w:r>
     </w:p>
     <w:p>
@@ -1154,8 +1244,6 @@
               </w:rPr>
               <w:t>GPA: 3.974</w:t>
             </w:r>
-            <w:bookmarkStart w:id="0" w:name="_GoBack"/>
-            <w:bookmarkEnd w:id="0"/>
           </w:p>
           <w:p>
             <w:pPr>
@@ -1382,11 +1470,19 @@
                 <w:rFonts w:ascii="Cambria" w:hAnsi="Cambria"/>
               </w:rPr>
             </w:pPr>
+            <w:proofErr w:type="spellStart"/>
             <w:r>
               <w:rPr>
                 <w:rFonts w:ascii="Cambria" w:hAnsi="Cambria" w:cs="Cambria"/>
               </w:rPr>
-              <w:t>CodeBurners Programming Competitions, UT Dallas</w:t>
+              <w:t>CodeBurners</w:t>
+            </w:r>
+            <w:proofErr w:type="spellEnd"/>
+            <w:r>
+              <w:rPr>
+                <w:rFonts w:ascii="Cambria" w:hAnsi="Cambria" w:cs="Cambria"/>
+              </w:rPr>
+              <w:t xml:space="preserve"> Programming Competitions, UT Dallas</w:t>
             </w:r>
           </w:p>
         </w:tc>

</xml_diff>